<commit_message>
Aircraft Risk Analysis Recommendations
</commit_message>
<xml_diff>
--- a/data/presentation.docx
+++ b/data/presentation.docx
@@ -2,6 +2,52 @@
 <file path=word/document.xml><?xml version="1.0" encoding="utf-8"?>
 <w:document xmlns:wpc="http://schemas.microsoft.com/office/word/2010/wordprocessingCanvas" xmlns:cx="http://schemas.microsoft.com/office/drawing/2014/chartex" xmlns:cx1="http://schemas.microsoft.com/office/drawing/2015/9/8/chartex" xmlns:cx2="http://schemas.microsoft.com/office/drawing/2015/10/21/chartex" xmlns:cx3="http://schemas.microsoft.com/office/drawing/2016/5/9/chartex" xmlns:cx4="http://schemas.microsoft.com/office/drawing/2016/5/10/chartex" xmlns:cx5="http://schemas.microsoft.com/office/drawing/2016/5/11/chartex" xmlns:cx6="http://schemas.microsoft.com/office/drawing/2016/5/12/chartex" xmlns:cx7="http://schemas.microsoft.com/office/drawing/2016/5/13/chartex" xmlns:cx8="http://schemas.microsoft.com/office/drawing/2016/5/14/chartex" xmlns:mc="http://schemas.openxmlformats.org/markup-compatibility/2006" xmlns:aink="http://schemas.microsoft.com/office/drawing/2016/ink" xmlns:am3d="http://schemas.microsoft.com/office/drawing/2017/model3d" xmlns:o="urn:schemas-microsoft-com:office:office" xmlns:oel="http://schemas.microsoft.com/office/2019/extlst" xmlns:r="http://schemas.openxmlformats.org/officeDocument/2006/relationships" xmlns:m="http://schemas.openxmlformats.org/officeDocument/2006/math" xmlns:v="urn:schemas-microsoft-com:vml" xmlns:wp14="http://schemas.microsoft.com/office/word/2010/wordprocessingDrawing" xmlns:wp="http://schemas.openxmlformats.org/drawingml/2006/wordprocessingDrawing" xmlns:w10="urn:schemas-microsoft-com:office:word" xmlns:w="http://schemas.openxmlformats.org/wordprocessingml/2006/main" xmlns:w14="http://schemas.microsoft.com/office/word/2010/wordml" xmlns:w15="http://schemas.microsoft.com/office/word/2012/wordml" xmlns:w16cex="http://schemas.microsoft.com/office/word/2018/wordml/cex" xmlns:w16cid="http://schemas.microsoft.com/office/word/2016/wordml/cid" xmlns:w16="http://schemas.microsoft.com/office/word/2018/wordml" xmlns:w16du="http://schemas.microsoft.com/office/word/2023/wordml/word16du" xmlns:w16sdtdh="http://schemas.microsoft.com/office/word/2020/wordml/sdtdatahash" xmlns:w16sdtfl="http://schemas.microsoft.com/office/word/2024/wordml/sdtformatlock" xmlns:w16se="http://schemas.microsoft.com/office/word/2015/wordml/symex" xmlns:wpg="http://schemas.microsoft.com/office/word/2010/wordprocessingGroup" xmlns:wpi="http://schemas.microsoft.com/office/word/2010/wordprocessingInk" xmlns:wne="http://schemas.microsoft.com/office/word/2006/wordml" xmlns:wps="http://schemas.microsoft.com/office/word/2010/wordprocessingShape" mc:Ignorable="w14 w15 w16se w16cid w16 w16cex w16sdtdh w16sdtfl w16du wp14">
   <w:body>
+    <w:p>
+      <w:pPr>
+        <w:pStyle w:val="Regular"/>
+        <w:tabs>
+          <w:tab w:val="left" w:pos="3342"/>
+        </w:tabs>
+        <w:spacing w:after="0"/>
+        <w:jc w:val="center"/>
+        <w:rPr>
+          <w:b/>
+          <w:bCs/>
+          <w:sz w:val="48"/>
+          <w:szCs w:val="48"/>
+          <w:lang w:val="en-US"/>
+        </w:rPr>
+      </w:pPr>
+      <w:r>
+        <w:rPr>
+          <w:b/>
+          <w:bCs/>
+          <w:sz w:val="48"/>
+          <w:szCs w:val="48"/>
+          <w:lang w:val="en-US"/>
+        </w:rPr>
+        <w:t>Aircraft Risk Analysis</w:t>
+      </w:r>
+      <w:r>
+        <w:rPr>
+          <w:b/>
+          <w:bCs/>
+          <w:sz w:val="48"/>
+          <w:szCs w:val="48"/>
+          <w:lang w:val="en-US"/>
+        </w:rPr>
+        <w:t xml:space="preserve"> Report</w:t>
+      </w:r>
+    </w:p>
+    <w:p>
+      <w:pPr>
+        <w:pStyle w:val="Regular"/>
+        <w:tabs>
+          <w:tab w:val="left" w:pos="3342"/>
+        </w:tabs>
+        <w:spacing w:after="0"/>
+      </w:pPr>
+    </w:p>
     <w:p>
       <w:pPr>
         <w:pStyle w:val="Regular"/>
@@ -54,74 +100,95 @@
     <w:p>
       <w:pPr>
         <w:pStyle w:val="Regular"/>
-        <w:rPr>
-          <w:b/>
-          <w:bCs/>
-          <w:lang w:val="en-US"/>
-        </w:rPr>
-      </w:pPr>
-      <w:r>
-        <w:rPr>
-          <w:b/>
-          <w:bCs/>
-          <w:lang w:val="en-US"/>
-        </w:rPr>
-        <w:t>We recommend that you follow this structure, although the slide titles should be specific to your project:</w:t>
-      </w:r>
-    </w:p>
-    <w:p>
-      <w:pPr>
-        <w:pStyle w:val="Regular"/>
-        <w:numPr>
-          <w:ilvl w:val="0"/>
-          <w:numId w:val="5"/>
-        </w:numPr>
         <w:spacing w:after="0"/>
         <w:rPr>
           <w:b/>
           <w:bCs/>
-          <w:lang w:val="en-US"/>
-        </w:rPr>
-      </w:pPr>
-      <w:r>
-        <w:rPr>
-          <w:b/>
-          <w:bCs/>
-          <w:lang w:val="en-US"/>
-        </w:rPr>
-        <w:t>Beginning</w:t>
-      </w:r>
-    </w:p>
-    <w:p>
-      <w:pPr>
-        <w:pStyle w:val="Regular"/>
-        <w:numPr>
-          <w:ilvl w:val="1"/>
-          <w:numId w:val="5"/>
-        </w:numPr>
+        </w:rPr>
+      </w:pPr>
+      <w:r>
+        <w:rPr>
+          <w:b/>
+          <w:bCs/>
+        </w:rPr>
+        <w:t xml:space="preserve">Introduction </w:t>
+      </w:r>
+    </w:p>
+    <w:p>
+      <w:pPr>
+        <w:pStyle w:val="Regular"/>
         <w:spacing w:after="0"/>
         <w:rPr>
           <w:b/>
           <w:bCs/>
-          <w:lang w:val="en-US"/>
-        </w:rPr>
-      </w:pPr>
-      <w:r>
-        <w:rPr>
-          <w:b/>
-          <w:bCs/>
-          <w:lang w:val="en-US"/>
-        </w:rPr>
-        <w:t>Overview</w:t>
-      </w:r>
-    </w:p>
-    <w:p>
-      <w:pPr>
-        <w:pStyle w:val="Regular"/>
-        <w:numPr>
-          <w:ilvl w:val="1"/>
-          <w:numId w:val="5"/>
-        </w:numPr>
+        </w:rPr>
+      </w:pPr>
+    </w:p>
+    <w:p>
+      <w:pPr>
+        <w:pStyle w:val="Regular"/>
+        <w:rPr>
+          <w:lang w:val="en-US"/>
+        </w:rPr>
+      </w:pPr>
+      <w:r>
+        <w:rPr>
+          <w:lang w:val="en-US"/>
+        </w:rPr>
+        <w:t xml:space="preserve">This Aircraft risk analysis activity is meant to support a strategic airplane investment decision by a company </w:t>
+      </w:r>
+      <w:r>
+        <w:rPr>
+          <w:lang w:val="en-US"/>
+        </w:rPr>
+        <w:t>intends</w:t>
+      </w:r>
+      <w:r>
+        <w:rPr>
+          <w:lang w:val="en-US"/>
+        </w:rPr>
+        <w:t xml:space="preserve"> to venture into Aviation Business. The main goal is to pick and identify which aircraft models present the lowest safety risks and </w:t>
+      </w:r>
+      <w:r>
+        <w:rPr>
+          <w:lang w:val="en-US"/>
+        </w:rPr>
+        <w:t>suit</w:t>
+      </w:r>
+      <w:r>
+        <w:rPr>
+          <w:lang w:val="en-US"/>
+        </w:rPr>
+        <w:t xml:space="preserve"> the </w:t>
+      </w:r>
+      <w:r>
+        <w:rPr>
+          <w:lang w:val="en-US"/>
+        </w:rPr>
+        <w:t>compan</w:t>
+      </w:r>
+      <w:r>
+        <w:rPr>
+          <w:lang w:val="en-US"/>
+        </w:rPr>
+        <w:t>y’</w:t>
+      </w:r>
+      <w:r>
+        <w:rPr>
+          <w:lang w:val="en-US"/>
+        </w:rPr>
+        <w:t>s</w:t>
+      </w:r>
+      <w:r>
+        <w:rPr>
+          <w:lang w:val="en-US"/>
+        </w:rPr>
+        <w:t xml:space="preserve"> target business niche.</w:t>
+      </w:r>
+    </w:p>
+    <w:p>
+      <w:pPr>
+        <w:pStyle w:val="Regular"/>
         <w:spacing w:after="0"/>
         <w:rPr>
           <w:b/>
@@ -137,14 +204,18 @@
         </w:rPr>
         <w:t>Business Understanding</w:t>
       </w:r>
-    </w:p>
-    <w:p>
-      <w:pPr>
-        <w:pStyle w:val="Regular"/>
-        <w:numPr>
-          <w:ilvl w:val="0"/>
-          <w:numId w:val="5"/>
-        </w:numPr>
+      <w:r>
+        <w:rPr>
+          <w:b/>
+          <w:bCs/>
+          <w:lang w:val="en-US"/>
+        </w:rPr>
+        <w:t xml:space="preserve">: </w:t>
+      </w:r>
+    </w:p>
+    <w:p>
+      <w:pPr>
+        <w:pStyle w:val="Regular"/>
         <w:spacing w:after="0"/>
         <w:rPr>
           <w:b/>
@@ -152,23 +223,97 @@
           <w:lang w:val="en-US"/>
         </w:rPr>
       </w:pPr>
-      <w:r>
-        <w:rPr>
-          <w:b/>
-          <w:bCs/>
-          <w:lang w:val="en-US"/>
-        </w:rPr>
-        <w:t>Middle</w:t>
-      </w:r>
-    </w:p>
-    <w:p>
-      <w:pPr>
-        <w:pStyle w:val="Regular"/>
-        <w:numPr>
-          <w:ilvl w:val="1"/>
-          <w:numId w:val="5"/>
-        </w:numPr>
-        <w:spacing w:after="0"/>
+    </w:p>
+    <w:p>
+      <w:pPr>
+        <w:pStyle w:val="Regular"/>
+        <w:rPr>
+          <w:lang w:val="en-US"/>
+        </w:rPr>
+      </w:pPr>
+      <w:r>
+        <w:rPr>
+          <w:lang w:val="en-US"/>
+        </w:rPr>
+        <w:t xml:space="preserve">The company would like to venture into Aviation industry, and as such, they would like to know the safest Aircraft/s to purchase specifically for </w:t>
+      </w:r>
+      <w:r>
+        <w:rPr>
+          <w:b/>
+          <w:bCs/>
+          <w:lang w:val="en-US"/>
+        </w:rPr>
+        <w:t>business</w:t>
+      </w:r>
+      <w:r>
+        <w:rPr>
+          <w:lang w:val="en-US"/>
+        </w:rPr>
+        <w:t xml:space="preserve"> and private </w:t>
+      </w:r>
+      <w:r>
+        <w:rPr>
+          <w:b/>
+          <w:bCs/>
+          <w:lang w:val="en-US"/>
+        </w:rPr>
+        <w:t>operations</w:t>
+      </w:r>
+      <w:r>
+        <w:rPr>
+          <w:lang w:val="en-US"/>
+        </w:rPr>
+        <w:t>.</w:t>
+      </w:r>
+      <w:r>
+        <w:rPr>
+          <w:lang w:val="en-US"/>
+        </w:rPr>
+        <w:t xml:space="preserve"> Based on the data given, the metrics need to be defined, the data is cleaned, and interpretation is deduced.</w:t>
+      </w:r>
+    </w:p>
+    <w:p>
+      <w:pPr>
+        <w:pStyle w:val="Regular"/>
+      </w:pPr>
+      <w:r>
+        <w:rPr>
+          <w:lang w:val="en-US"/>
+        </w:rPr>
+        <w:t xml:space="preserve">The main objective </w:t>
+      </w:r>
+      <w:r>
+        <w:rPr>
+          <w:lang w:val="en-US"/>
+        </w:rPr>
+        <w:t>was</w:t>
+      </w:r>
+      <w:r>
+        <w:rPr>
+          <w:lang w:val="en-US"/>
+        </w:rPr>
+        <w:t xml:space="preserve"> to analyze the data and arrive </w:t>
+      </w:r>
+      <w:r>
+        <w:t xml:space="preserve">Identify aircraft models with the </w:t>
+      </w:r>
+      <w:r>
+        <w:rPr>
+          <w:b/>
+          <w:bCs/>
+        </w:rPr>
+        <w:t>lowest safety risk</w:t>
+      </w:r>
+      <w:r>
+        <w:t xml:space="preserve"> for private and business use</w:t>
+      </w:r>
+      <w:r>
+        <w:t xml:space="preserve">. </w:t>
+      </w:r>
+    </w:p>
+    <w:p>
+      <w:pPr>
+        <w:pStyle w:val="Regular"/>
         <w:rPr>
           <w:b/>
           <w:bCs/>
@@ -183,378 +328,24 @@
         </w:rPr>
         <w:t>Data Understanding</w:t>
       </w:r>
-    </w:p>
-    <w:p>
-      <w:pPr>
-        <w:pStyle w:val="Regular"/>
-        <w:numPr>
-          <w:ilvl w:val="1"/>
-          <w:numId w:val="5"/>
-        </w:numPr>
-        <w:spacing w:after="0"/>
-        <w:rPr>
-          <w:b/>
-          <w:bCs/>
-          <w:lang w:val="en-US"/>
-        </w:rPr>
-      </w:pPr>
-      <w:r>
-        <w:rPr>
-          <w:b/>
-          <w:bCs/>
-          <w:lang w:val="en-US"/>
-        </w:rPr>
-        <w:t>Data Analysis</w:t>
-      </w:r>
-    </w:p>
-    <w:p>
-      <w:pPr>
-        <w:pStyle w:val="Regular"/>
-        <w:numPr>
-          <w:ilvl w:val="0"/>
-          <w:numId w:val="5"/>
-        </w:numPr>
-        <w:spacing w:after="0"/>
-        <w:rPr>
-          <w:b/>
-          <w:bCs/>
-          <w:lang w:val="en-US"/>
-        </w:rPr>
-      </w:pPr>
-      <w:r>
-        <w:rPr>
-          <w:b/>
-          <w:bCs/>
-          <w:lang w:val="en-US"/>
-        </w:rPr>
-        <w:t>End</w:t>
-      </w:r>
-    </w:p>
-    <w:p>
-      <w:pPr>
-        <w:pStyle w:val="Regular"/>
-        <w:numPr>
-          <w:ilvl w:val="1"/>
-          <w:numId w:val="5"/>
-        </w:numPr>
-        <w:spacing w:after="0"/>
-        <w:rPr>
-          <w:b/>
-          <w:bCs/>
-          <w:lang w:val="en-US"/>
-        </w:rPr>
-      </w:pPr>
-      <w:r>
-        <w:rPr>
-          <w:b/>
-          <w:bCs/>
-          <w:lang w:val="en-US"/>
-        </w:rPr>
-        <w:t>Recommendations</w:t>
-      </w:r>
-    </w:p>
-    <w:p>
-      <w:pPr>
-        <w:pStyle w:val="Regular"/>
-        <w:numPr>
-          <w:ilvl w:val="1"/>
-          <w:numId w:val="5"/>
-        </w:numPr>
-        <w:spacing w:after="0"/>
-        <w:rPr>
-          <w:b/>
-          <w:bCs/>
-          <w:lang w:val="en-US"/>
-        </w:rPr>
-      </w:pPr>
-      <w:r>
-        <w:rPr>
-          <w:b/>
-          <w:bCs/>
-          <w:lang w:val="en-US"/>
-        </w:rPr>
-        <w:t>Next Steps</w:t>
-      </w:r>
-    </w:p>
-    <w:p>
-      <w:pPr>
-        <w:pStyle w:val="Regular"/>
-        <w:numPr>
-          <w:ilvl w:val="1"/>
-          <w:numId w:val="5"/>
-        </w:numPr>
-        <w:spacing w:after="0"/>
-        <w:rPr>
-          <w:b/>
-          <w:bCs/>
-          <w:lang w:val="en-US"/>
-        </w:rPr>
-      </w:pPr>
-      <w:r>
-        <w:rPr>
-          <w:b/>
-          <w:bCs/>
-          <w:lang w:val="en-US"/>
-        </w:rPr>
-        <w:t>Thank You</w:t>
-      </w:r>
-    </w:p>
-    <w:p>
-      <w:pPr>
-        <w:pStyle w:val="Regular"/>
-        <w:numPr>
-          <w:ilvl w:val="2"/>
-          <w:numId w:val="5"/>
-        </w:numPr>
-        <w:spacing w:after="0"/>
-        <w:rPr>
-          <w:b/>
-          <w:bCs/>
-          <w:lang w:val="en-US"/>
-        </w:rPr>
-      </w:pPr>
-      <w:r>
-        <w:rPr>
-          <w:b/>
-          <w:bCs/>
-          <w:lang w:val="en-US"/>
-        </w:rPr>
-        <w:t>This slide should include a prompt for questions as well as your contact information (name and LinkedIn profile)</w:t>
-      </w:r>
-    </w:p>
-    <w:p>
-      <w:pPr>
-        <w:pStyle w:val="Regular"/>
-        <w:spacing w:after="0"/>
-        <w:rPr>
-          <w:b/>
-          <w:bCs/>
-        </w:rPr>
-      </w:pPr>
-    </w:p>
-    <w:p>
-      <w:pPr>
-        <w:pStyle w:val="Regular"/>
-        <w:spacing w:after="0"/>
-        <w:rPr>
-          <w:b/>
-          <w:bCs/>
-        </w:rPr>
-      </w:pPr>
-      <w:r>
-        <w:rPr>
-          <w:b/>
-          <w:bCs/>
-        </w:rPr>
-        <w:t xml:space="preserve">Introduction </w:t>
-      </w:r>
-    </w:p>
-    <w:p>
-      <w:pPr>
-        <w:pStyle w:val="Regular"/>
-        <w:spacing w:after="0"/>
-        <w:rPr>
-          <w:b/>
-          <w:bCs/>
-        </w:rPr>
-      </w:pPr>
-    </w:p>
-    <w:p>
-      <w:pPr>
-        <w:pStyle w:val="Regular"/>
-        <w:rPr>
-          <w:lang w:val="en-US"/>
-        </w:rPr>
-      </w:pPr>
-      <w:r>
-        <w:rPr>
-          <w:lang w:val="en-US"/>
-        </w:rPr>
-        <w:t xml:space="preserve">This Aircraft risk analysis activity is meant to support a strategic airplane investment decision by a company </w:t>
-      </w:r>
-      <w:r>
-        <w:rPr>
-          <w:lang w:val="en-US"/>
-        </w:rPr>
-        <w:t>intends</w:t>
-      </w:r>
-      <w:r>
-        <w:rPr>
-          <w:lang w:val="en-US"/>
-        </w:rPr>
-        <w:t xml:space="preserve"> to venture into Aviation Business. The main goal is to pick and identify which aircraft models present the lowest safety risks and </w:t>
-      </w:r>
-      <w:r>
-        <w:rPr>
-          <w:lang w:val="en-US"/>
-        </w:rPr>
-        <w:t>suit</w:t>
-      </w:r>
-      <w:r>
-        <w:rPr>
-          <w:lang w:val="en-US"/>
-        </w:rPr>
-        <w:t xml:space="preserve"> the </w:t>
-      </w:r>
-      <w:r>
-        <w:rPr>
-          <w:lang w:val="en-US"/>
-        </w:rPr>
-        <w:t>compan</w:t>
-      </w:r>
-      <w:r>
-        <w:rPr>
-          <w:lang w:val="en-US"/>
-        </w:rPr>
-        <w:t>y’</w:t>
-      </w:r>
-      <w:r>
-        <w:rPr>
-          <w:lang w:val="en-US"/>
-        </w:rPr>
-        <w:t>s</w:t>
-      </w:r>
-      <w:r>
-        <w:rPr>
-          <w:lang w:val="en-US"/>
-        </w:rPr>
-        <w:t xml:space="preserve"> target business niche.</w:t>
-      </w:r>
-    </w:p>
-    <w:p>
-      <w:pPr>
-        <w:pStyle w:val="Regular"/>
-        <w:spacing w:after="0"/>
-        <w:rPr>
-          <w:b/>
-          <w:bCs/>
-          <w:lang w:val="en-US"/>
-        </w:rPr>
-      </w:pPr>
-      <w:r>
-        <w:rPr>
-          <w:b/>
-          <w:bCs/>
-          <w:lang w:val="en-US"/>
-        </w:rPr>
-        <w:t>Business Understanding</w:t>
-      </w:r>
-      <w:r>
-        <w:rPr>
-          <w:b/>
-          <w:bCs/>
-          <w:lang w:val="en-US"/>
-        </w:rPr>
-        <w:t xml:space="preserve">: </w:t>
-      </w:r>
-    </w:p>
-    <w:p>
-      <w:pPr>
-        <w:pStyle w:val="Regular"/>
-        <w:spacing w:after="0"/>
-        <w:rPr>
-          <w:b/>
-          <w:bCs/>
-          <w:lang w:val="en-US"/>
-        </w:rPr>
-      </w:pPr>
-    </w:p>
-    <w:p>
-      <w:pPr>
-        <w:pStyle w:val="Regular"/>
-        <w:rPr>
-          <w:lang w:val="en-US"/>
-        </w:rPr>
-      </w:pPr>
-      <w:r>
-        <w:rPr>
-          <w:lang w:val="en-US"/>
-        </w:rPr>
-        <w:t xml:space="preserve">The company would like to venture into Aviation industry, and as such, they would like to know the safest Aircraft/s to purchase specifically for </w:t>
-      </w:r>
-      <w:r>
-        <w:rPr>
-          <w:b/>
-          <w:bCs/>
-          <w:lang w:val="en-US"/>
-        </w:rPr>
-        <w:t>business</w:t>
-      </w:r>
-      <w:r>
-        <w:rPr>
-          <w:lang w:val="en-US"/>
-        </w:rPr>
-        <w:t xml:space="preserve"> and private </w:t>
-      </w:r>
-      <w:r>
-        <w:rPr>
-          <w:b/>
-          <w:bCs/>
-          <w:lang w:val="en-US"/>
-        </w:rPr>
-        <w:t>operations</w:t>
-      </w:r>
-      <w:r>
-        <w:rPr>
-          <w:lang w:val="en-US"/>
-        </w:rPr>
-        <w:t>.</w:t>
-      </w:r>
-      <w:r>
-        <w:rPr>
-          <w:lang w:val="en-US"/>
-        </w:rPr>
-        <w:t xml:space="preserve"> Based on the data given, the metrics need to be defined, the data is cleaned, and interpretation is deduced.</w:t>
-      </w:r>
-      <w:r>
-        <w:rPr>
+      <w:r>
+        <w:rPr>
+          <w:b/>
+          <w:bCs/>
+          <w:lang w:val="en-US"/>
+        </w:rPr>
+        <w:t>:</w:t>
+      </w:r>
+      <w:r>
+        <w:rPr>
+          <w:b/>
+          <w:bCs/>
           <w:lang w:val="en-US"/>
         </w:rPr>
         <w:t xml:space="preserve">  </w:t>
       </w:r>
       <w:r>
         <w:rPr>
-          <w:lang w:val="en-US"/>
-        </w:rPr>
-        <w:t xml:space="preserve">  </w:t>
-      </w:r>
-    </w:p>
-    <w:p>
-      <w:pPr>
-        <w:pStyle w:val="Regular"/>
-        <w:spacing w:after="0"/>
-        <w:rPr>
-          <w:b/>
-          <w:bCs/>
-          <w:lang w:val="en-US"/>
-        </w:rPr>
-      </w:pPr>
-      <w:r>
-        <w:rPr>
-          <w:b/>
-          <w:bCs/>
-          <w:lang w:val="en-US"/>
-        </w:rPr>
-        <w:t>Data Understanding</w:t>
-      </w:r>
-      <w:r>
-        <w:rPr>
-          <w:b/>
-          <w:bCs/>
-          <w:lang w:val="en-US"/>
-        </w:rPr>
-        <w:t>:</w:t>
-      </w:r>
-      <w:r>
-        <w:rPr>
-          <w:b/>
-          <w:bCs/>
-          <w:lang w:val="en-US"/>
-        </w:rPr>
-        <w:t xml:space="preserve">  </w:t>
-      </w:r>
-      <w:r>
-        <w:rPr>
           <w:b/>
           <w:bCs/>
           <w:lang w:val="en-US"/>
@@ -576,7 +367,13 @@
         <w:t>loading</w:t>
       </w:r>
       <w:r>
-        <w:t xml:space="preserve"> our Data</w:t>
+        <w:t xml:space="preserve"> our </w:t>
+      </w:r>
+      <w:r>
+        <w:t>d</w:t>
+      </w:r>
+      <w:r>
+        <w:t>ata</w:t>
       </w:r>
       <w:r>
         <w:t xml:space="preserve">. </w:t>
@@ -593,7 +390,19 @@
         <w:rPr>
           <w:lang w:val="en-US"/>
         </w:rPr>
-        <w:t xml:space="preserve">The process is </w:t>
+        <w:t xml:space="preserve">The process </w:t>
+      </w:r>
+      <w:r>
+        <w:rPr>
+          <w:lang w:val="en-US"/>
+        </w:rPr>
+        <w:t>wa</w:t>
+      </w:r>
+      <w:r>
+        <w:rPr>
+          <w:lang w:val="en-US"/>
+        </w:rPr>
+        <w:t xml:space="preserve">s </w:t>
       </w:r>
       <w:r>
         <w:rPr>
@@ -812,16 +621,14 @@
         </w:rPr>
         <w:t xml:space="preserve">To begin with our Analysis, we will first Load the required Libraries, and there after </w:t>
       </w:r>
-      <w:proofErr w:type="gramStart"/>
-      <w:r>
-        <w:rPr>
-          <w:b/>
-          <w:bCs/>
-          <w:lang w:val="en-US"/>
-        </w:rPr>
-        <w:t>load</w:t>
-      </w:r>
-      <w:proofErr w:type="gramEnd"/>
+      <w:r>
+        <w:rPr>
+          <w:b/>
+          <w:bCs/>
+          <w:lang w:val="en-US"/>
+        </w:rPr>
+        <w:t>loading</w:t>
+      </w:r>
       <w:r>
         <w:rPr>
           <w:b/>
@@ -911,7 +718,6 @@
         <w:spacing w:after="0"/>
       </w:pPr>
       <w:r>
-        <w:lastRenderedPageBreak/>
         <w:t xml:space="preserve">This is computed as </w:t>
       </w:r>
       <w:proofErr w:type="spellStart"/>
@@ -1020,37 +826,24 @@
       <w:r>
         <w:t xml:space="preserve">This is computed </w:t>
       </w:r>
-      <w:proofErr w:type="gramStart"/>
-      <w:r>
-        <w:t>as :</w:t>
-      </w:r>
-      <w:proofErr w:type="spellStart"/>
-      <w:r>
-        <w:rPr>
-          <w:b/>
-          <w:bCs/>
-          <w:lang w:val="en-US"/>
+      <w:r>
+        <w:t xml:space="preserve">as: </w:t>
+      </w:r>
+      <w:r>
+        <w:rPr>
+          <w:b/>
+          <w:bCs/>
         </w:rPr>
         <w:t>Damage</w:t>
       </w:r>
-      <w:proofErr w:type="gramEnd"/>
-      <w:r>
-        <w:rPr>
-          <w:b/>
-          <w:bCs/>
-          <w:lang w:val="en-US"/>
-        </w:rPr>
-        <w:t>_</w:t>
-      </w:r>
-      <w:r>
-        <w:rPr>
-          <w:b/>
-          <w:bCs/>
-          <w:lang w:val="en-US"/>
-        </w:rPr>
-        <w:t>Risk</w:t>
-      </w:r>
-      <w:proofErr w:type="spellEnd"/>
+      <w:r>
+        <w:rPr>
+          <w:b/>
+          <w:bCs/>
+          <w:lang w:val="en-US"/>
+        </w:rPr>
+        <w:t>_Risk</w:t>
+      </w:r>
       <w:r>
         <w:rPr>
           <w:b/>
@@ -1059,23 +852,6 @@
         </w:rPr>
         <w:t xml:space="preserve"> = (Count of "Destroyed" or "Substantial" damage incidents) / (Total Incidents)</w:t>
       </w:r>
-      <w:r>
-        <w:rPr>
-          <w:b/>
-          <w:bCs/>
-          <w:lang w:val="en-US"/>
-        </w:rPr>
-        <w:t xml:space="preserve"> </w:t>
-      </w:r>
-    </w:p>
-    <w:p>
-      <w:pPr>
-        <w:pStyle w:val="Regular"/>
-        <w:ind w:left="720"/>
-        <w:rPr>
-          <w:lang w:val="en-US"/>
-        </w:rPr>
-      </w:pPr>
     </w:p>
     <w:p>
       <w:pPr>
@@ -1087,6 +863,7 @@
         <w:spacing w:after="0"/>
       </w:pPr>
       <w:r>
+        <w:lastRenderedPageBreak/>
         <w:t xml:space="preserve">This uses </w:t>
       </w:r>
       <w:proofErr w:type="spellStart"/>
@@ -1173,19 +950,6 @@
         </w:rPr>
         <w:t>Other = Minor/No damage</w:t>
       </w:r>
-    </w:p>
-    <w:p>
-      <w:pPr>
-        <w:pStyle w:val="Regular"/>
-        <w:spacing w:after="0"/>
-        <w:ind w:left="720"/>
-      </w:pPr>
-    </w:p>
-    <w:p>
-      <w:pPr>
-        <w:pStyle w:val="Regular"/>
-        <w:spacing w:after="0"/>
-      </w:pPr>
     </w:p>
     <w:p>
       <w:pPr>
@@ -1219,64 +983,1919 @@
     </w:p>
     <w:p>
       <w:pPr>
-        <w:pStyle w:val="ListParagraph"/>
+        <w:pStyle w:val="Regular"/>
+        <w:spacing w:after="0"/>
+      </w:pPr>
+    </w:p>
+    <w:p>
+      <w:pPr>
+        <w:pStyle w:val="Regular"/>
+        <w:rPr>
+          <w:lang w:val="en-US"/>
+        </w:rPr>
+      </w:pPr>
+      <w:r>
+        <w:rPr>
+          <w:lang w:val="en-US"/>
+        </w:rPr>
+        <w:t xml:space="preserve">Based </w:t>
+      </w:r>
+      <w:r>
+        <w:rPr>
+          <w:lang w:val="en-US"/>
+        </w:rPr>
+        <w:t xml:space="preserve">on the metrics explained above, </w:t>
+      </w:r>
+      <w:r>
+        <w:rPr>
+          <w:lang w:val="en-US"/>
+        </w:rPr>
+        <w:t xml:space="preserve">below is what was computed, sample results snip </w:t>
+      </w:r>
+      <w:r>
+        <w:rPr>
+          <w:lang w:val="en-US"/>
+        </w:rPr>
+        <w:t>shots.</w:t>
+      </w:r>
+    </w:p>
+    <w:p>
+      <w:pPr>
+        <w:pStyle w:val="Regular"/>
+        <w:rPr>
+          <w:lang w:val="en-US"/>
+        </w:rPr>
+      </w:pPr>
+      <w:r>
+        <w:rPr>
+          <w:lang w:val="en-US"/>
+        </w:rPr>
+        <w:t xml:space="preserve">Table A: This table shows the computed </w:t>
+      </w:r>
+      <w:r>
+        <w:rPr>
+          <w:b/>
+          <w:bCs/>
+          <w:lang w:val="en-US"/>
+        </w:rPr>
+        <w:t>Fatality risk score</w:t>
+      </w:r>
+      <w:r>
+        <w:rPr>
+          <w:lang w:val="en-US"/>
+        </w:rPr>
+        <w:t xml:space="preserve">, </w:t>
+      </w:r>
+      <w:r>
+        <w:rPr>
+          <w:b/>
+          <w:bCs/>
+          <w:lang w:val="en-US"/>
+        </w:rPr>
+        <w:t>Damage risk score</w:t>
+      </w:r>
+      <w:r>
+        <w:rPr>
+          <w:lang w:val="en-US"/>
+        </w:rPr>
+        <w:t xml:space="preserve"> and </w:t>
+      </w:r>
+      <w:r>
+        <w:rPr>
+          <w:b/>
+          <w:bCs/>
+          <w:lang w:val="en-US"/>
+        </w:rPr>
+        <w:t>Overall Risk score</w:t>
+      </w:r>
+      <w:r>
+        <w:rPr>
+          <w:lang w:val="en-US"/>
+        </w:rPr>
+        <w:t xml:space="preserve">. </w:t>
+      </w:r>
+    </w:p>
+    <w:p>
+      <w:pPr>
+        <w:pStyle w:val="Regular"/>
+        <w:spacing w:after="0"/>
+      </w:pPr>
+      <w:r>
+        <w:rPr>
+          <w:lang w:val="en-US"/>
+        </w:rPr>
+        <w:drawing>
+          <wp:inline distT="0" distB="0" distL="0" distR="0" wp14:anchorId="00CFA4C0" wp14:editId="0CBA9CE6">
+            <wp:extent cx="6645910" cy="2769870"/>
+            <wp:effectExtent l="0" t="0" r="2540" b="0"/>
+            <wp:docPr id="1164972188" name="Picture 1" descr="A screenshot of a graph&#10;&#10;AI-generated content may be incorrect."/>
+            <wp:cNvGraphicFramePr>
+              <a:graphicFrameLocks xmlns:a="http://schemas.openxmlformats.org/drawingml/2006/main" noChangeAspect="1"/>
+            </wp:cNvGraphicFramePr>
+            <a:graphic xmlns:a="http://schemas.openxmlformats.org/drawingml/2006/main">
+              <a:graphicData uri="http://schemas.openxmlformats.org/drawingml/2006/picture">
+                <pic:pic xmlns:pic="http://schemas.openxmlformats.org/drawingml/2006/picture">
+                  <pic:nvPicPr>
+                    <pic:cNvPr id="1164972188" name="Picture 1" descr="A screenshot of a graph&#10;&#10;AI-generated content may be incorrect."/>
+                    <pic:cNvPicPr/>
+                  </pic:nvPicPr>
+                  <pic:blipFill>
+                    <a:blip r:embed="rId9"/>
+                    <a:stretch>
+                      <a:fillRect/>
+                    </a:stretch>
+                  </pic:blipFill>
+                  <pic:spPr>
+                    <a:xfrm>
+                      <a:off x="0" y="0"/>
+                      <a:ext cx="6645910" cy="2769870"/>
+                    </a:xfrm>
+                    <a:prstGeom prst="rect">
+                      <a:avLst/>
+                    </a:prstGeom>
+                  </pic:spPr>
+                </pic:pic>
+              </a:graphicData>
+            </a:graphic>
+          </wp:inline>
+        </w:drawing>
+      </w:r>
+    </w:p>
+    <w:p>
+      <w:pPr>
+        <w:pStyle w:val="Regular"/>
+        <w:spacing w:after="0"/>
+      </w:pPr>
+    </w:p>
+    <w:p>
+      <w:pPr>
+        <w:pStyle w:val="Regular"/>
+        <w:spacing w:after="0"/>
+        <w:rPr>
+          <w:b/>
+          <w:bCs/>
+        </w:rPr>
+      </w:pPr>
+      <w:r>
+        <w:rPr>
+          <w:b/>
+          <w:bCs/>
+        </w:rPr>
+        <w:t xml:space="preserve">The above results were subjected to visualization as per </w:t>
+      </w:r>
+      <w:proofErr w:type="gramStart"/>
+      <w:r>
+        <w:rPr>
+          <w:b/>
+          <w:bCs/>
+        </w:rPr>
+        <w:t>below;</w:t>
+      </w:r>
+      <w:proofErr w:type="gramEnd"/>
+      <w:r>
+        <w:rPr>
+          <w:b/>
+          <w:bCs/>
+        </w:rPr>
+        <w:t xml:space="preserve"> </w:t>
+      </w:r>
+    </w:p>
+    <w:p>
+      <w:pPr>
+        <w:pStyle w:val="Regular"/>
+        <w:spacing w:after="0"/>
+        <w:rPr>
+          <w:b/>
+          <w:bCs/>
+        </w:rPr>
+      </w:pPr>
+      <w:r>
+        <w:rPr>
+          <w:b/>
+          <w:bCs/>
+        </w:rPr>
+        <w:t xml:space="preserve"> </w:t>
+      </w:r>
+    </w:p>
+    <w:p>
+      <w:pPr>
+        <w:pStyle w:val="Regular"/>
+        <w:spacing w:after="0"/>
+      </w:pPr>
+      <w:r>
+        <w:t>Close observation and visualization, based on the computation</w:t>
+      </w:r>
+      <w:r>
+        <w:t>s</w:t>
+      </w:r>
+      <w:r>
+        <w:t xml:space="preserve"> done, below graph was generated showing the various metrics scores for various models.</w:t>
+      </w:r>
+    </w:p>
+    <w:p>
+      <w:pPr>
+        <w:pStyle w:val="Regular"/>
+        <w:spacing w:after="0"/>
+        <w:rPr>
+          <w:b/>
+          <w:bCs/>
+        </w:rPr>
+      </w:pPr>
+      <w:r>
+        <w:drawing>
+          <wp:inline distT="0" distB="0" distL="0" distR="0" wp14:anchorId="43D38303" wp14:editId="5958D375">
+            <wp:extent cx="6642837" cy="3346939"/>
+            <wp:effectExtent l="0" t="0" r="5715" b="6350"/>
+            <wp:docPr id="1193936408" name="Picture 1"/>
+            <wp:cNvGraphicFramePr>
+              <a:graphicFrameLocks xmlns:a="http://schemas.openxmlformats.org/drawingml/2006/main" noChangeAspect="1"/>
+            </wp:cNvGraphicFramePr>
+            <a:graphic xmlns:a="http://schemas.openxmlformats.org/drawingml/2006/main">
+              <a:graphicData uri="http://schemas.openxmlformats.org/drawingml/2006/picture">
+                <pic:pic xmlns:pic="http://schemas.openxmlformats.org/drawingml/2006/picture">
+                  <pic:nvPicPr>
+                    <pic:cNvPr id="1193936408" name=""/>
+                    <pic:cNvPicPr/>
+                  </pic:nvPicPr>
+                  <pic:blipFill>
+                    <a:blip r:embed="rId10"/>
+                    <a:stretch>
+                      <a:fillRect/>
+                    </a:stretch>
+                  </pic:blipFill>
+                  <pic:spPr>
+                    <a:xfrm>
+                      <a:off x="0" y="0"/>
+                      <a:ext cx="6679939" cy="3365633"/>
+                    </a:xfrm>
+                    <a:prstGeom prst="rect">
+                      <a:avLst/>
+                    </a:prstGeom>
+                  </pic:spPr>
+                </pic:pic>
+              </a:graphicData>
+            </a:graphic>
+          </wp:inline>
+        </w:drawing>
+      </w:r>
+    </w:p>
+    <w:p>
+      <w:pPr>
+        <w:pStyle w:val="Regular"/>
+        <w:spacing w:after="0"/>
+        <w:rPr>
+          <w:b/>
+          <w:bCs/>
+        </w:rPr>
+      </w:pPr>
+    </w:p>
+    <w:p>
+      <w:pPr>
+        <w:pStyle w:val="Regular"/>
+        <w:spacing w:after="0"/>
+        <w:rPr>
+          <w:b/>
+          <w:bCs/>
+        </w:rPr>
+      </w:pPr>
+    </w:p>
+    <w:p>
+      <w:pPr>
+        <w:pStyle w:val="Regular"/>
+        <w:spacing w:after="0"/>
+      </w:pPr>
+      <w:r>
+        <w:rPr>
+          <w:b/>
+          <w:bCs/>
+        </w:rPr>
+        <w:lastRenderedPageBreak/>
+        <w:t xml:space="preserve">Title: </w:t>
+      </w:r>
+      <w:r>
+        <w:rPr>
+          <w:b/>
+          <w:bCs/>
+        </w:rPr>
+        <w:t>Top 20 Safest Aircraft (Lowest Risk Score)</w:t>
+      </w:r>
+    </w:p>
+    <w:p>
+      <w:pPr>
+        <w:pStyle w:val="Regular"/>
         <w:numPr>
           <w:ilvl w:val="0"/>
-          <w:numId w:val="1"/>
+          <w:numId w:val="2"/>
         </w:numPr>
-        <w:tabs>
-          <w:tab w:val="left" w:pos="916"/>
-          <w:tab w:val="left" w:pos="1832"/>
-          <w:tab w:val="left" w:pos="2748"/>
-          <w:tab w:val="left" w:pos="3664"/>
-          <w:tab w:val="left" w:pos="4580"/>
-          <w:tab w:val="left" w:pos="5496"/>
-          <w:tab w:val="left" w:pos="6412"/>
-          <w:tab w:val="left" w:pos="7328"/>
-          <w:tab w:val="left" w:pos="8244"/>
-          <w:tab w:val="left" w:pos="9160"/>
-          <w:tab w:val="left" w:pos="10076"/>
-          <w:tab w:val="left" w:pos="10992"/>
-          <w:tab w:val="left" w:pos="11908"/>
-          <w:tab w:val="left" w:pos="12824"/>
-          <w:tab w:val="left" w:pos="13740"/>
-          <w:tab w:val="left" w:pos="14656"/>
-        </w:tabs>
-        <w:wordWrap w:val="0"/>
-        <w:spacing w:after="0" w:line="240" w:lineRule="auto"/>
-        <w:rPr>
-          <w:rFonts w:ascii="Roboto Mono" w:eastAsia="Times New Roman" w:hAnsi="Roboto Mono" w:cs="Courier New"/>
-          <w:color w:val="FFFFFF"/>
-          <w:sz w:val="19"/>
-          <w:szCs w:val="19"/>
-          <w:lang w:val="en-US"/>
-        </w:rPr>
-      </w:pPr>
-      <w:r>
-        <w:rPr>
-          <w:rFonts w:ascii="Roboto Mono" w:eastAsia="Times New Roman" w:hAnsi="Roboto Mono" w:cs="Courier New"/>
-          <w:color w:val="FFFFFF"/>
-          <w:sz w:val="19"/>
-          <w:szCs w:val="19"/>
-          <w:lang w:val="en-US"/>
-        </w:rPr>
-        <w:t>(Incidents in Phase X) * (Fatality Rate in Phase X) * (Phase Weight)</w:t>
-      </w:r>
-    </w:p>
-    <w:p>
-      <w:pPr>
-        <w:pStyle w:val="Regular"/>
         <w:spacing w:after="0"/>
+        <w:rPr>
+          <w:i/>
+          <w:iCs/>
+        </w:rPr>
+      </w:pPr>
+      <w:r>
+        <w:rPr>
+          <w:i/>
+          <w:iCs/>
+        </w:rPr>
+        <w:t xml:space="preserve">The chart compares aircraft models with the lowest risk scores </w:t>
+      </w:r>
+      <w:r>
+        <w:rPr>
+          <w:rFonts w:cs="Verdana"/>
+          <w:i/>
+          <w:iCs/>
+        </w:rPr>
+        <w:t>—</w:t>
+      </w:r>
+      <w:r>
+        <w:rPr>
+          <w:i/>
+          <w:iCs/>
+        </w:rPr>
+        <w:t xml:space="preserve"> lower bars = safer models.</w:t>
+      </w:r>
+    </w:p>
+    <w:p>
+      <w:pPr>
+        <w:pStyle w:val="Regular"/>
+        <w:spacing w:after="0"/>
+        <w:rPr>
+          <w:b/>
+          <w:bCs/>
+        </w:rPr>
+      </w:pPr>
+      <w:r>
+        <w:rPr>
+          <w:rFonts w:ascii="Segoe UI Emoji" w:hAnsi="Segoe UI Emoji" w:cs="Segoe UI Emoji"/>
+          <w:b/>
+          <w:bCs/>
+        </w:rPr>
+        <w:t>📉</w:t>
+      </w:r>
+      <w:r>
+        <w:rPr>
+          <w:b/>
+          <w:bCs/>
+        </w:rPr>
+        <w:t xml:space="preserve"> X-axis: </w:t>
+      </w:r>
+      <w:proofErr w:type="spellStart"/>
+      <w:r>
+        <w:rPr>
+          <w:b/>
+          <w:bCs/>
+        </w:rPr>
+        <w:t>Overall_Risk</w:t>
+      </w:r>
+      <w:proofErr w:type="spellEnd"/>
+    </w:p>
+    <w:p>
+      <w:pPr>
+        <w:pStyle w:val="Regular"/>
+        <w:numPr>
+          <w:ilvl w:val="0"/>
+          <w:numId w:val="9"/>
+        </w:numPr>
+        <w:spacing w:after="0"/>
+        <w:rPr>
+          <w:i/>
+          <w:iCs/>
+        </w:rPr>
+      </w:pPr>
+      <w:r>
+        <w:rPr>
+          <w:i/>
+          <w:iCs/>
+        </w:rPr>
+        <w:t xml:space="preserve"> Quantitative risk score</w:t>
+      </w:r>
+    </w:p>
+    <w:p>
+      <w:pPr>
+        <w:pStyle w:val="Regular"/>
+        <w:numPr>
+          <w:ilvl w:val="0"/>
+          <w:numId w:val="9"/>
+        </w:numPr>
+        <w:spacing w:after="0"/>
+        <w:rPr>
+          <w:i/>
+          <w:iCs/>
+        </w:rPr>
+      </w:pPr>
+      <w:r>
+        <w:rPr>
+          <w:i/>
+          <w:iCs/>
+        </w:rPr>
+        <w:t>Lower values are better (safer aircraft)</w:t>
+      </w:r>
+    </w:p>
+    <w:p>
+      <w:pPr>
+        <w:pStyle w:val="Regular"/>
+        <w:spacing w:after="0"/>
+        <w:rPr>
+          <w:b/>
+          <w:bCs/>
+        </w:rPr>
+      </w:pPr>
+      <w:r>
+        <w:rPr>
+          <w:rFonts w:ascii="Segoe UI Emoji" w:hAnsi="Segoe UI Emoji" w:cs="Segoe UI Emoji"/>
+          <w:b/>
+          <w:bCs/>
+        </w:rPr>
+        <w:t>🛩️</w:t>
+      </w:r>
+      <w:r>
+        <w:rPr>
+          <w:b/>
+          <w:bCs/>
+        </w:rPr>
+        <w:t xml:space="preserve"> Y-axis: Model</w:t>
+      </w:r>
+    </w:p>
+    <w:p>
+      <w:pPr>
+        <w:pStyle w:val="Regular"/>
+        <w:numPr>
+          <w:ilvl w:val="0"/>
+          <w:numId w:val="10"/>
+        </w:numPr>
+        <w:spacing w:after="0"/>
+        <w:rPr>
+          <w:rFonts w:ascii="Arial" w:hAnsi="Arial" w:cs="Arial"/>
+          <w:i/>
+          <w:iCs/>
+        </w:rPr>
+      </w:pPr>
+      <w:r>
+        <w:rPr>
+          <w:i/>
+          <w:iCs/>
+        </w:rPr>
+        <w:t>The specific aircraft model name</w:t>
+      </w:r>
+    </w:p>
+    <w:p>
+      <w:pPr>
+        <w:pStyle w:val="Regular"/>
+        <w:numPr>
+          <w:ilvl w:val="0"/>
+          <w:numId w:val="10"/>
+        </w:numPr>
+        <w:spacing w:after="0"/>
+        <w:rPr>
+          <w:rFonts w:ascii="Arial" w:hAnsi="Arial" w:cs="Arial"/>
+          <w:i/>
+          <w:iCs/>
+        </w:rPr>
+      </w:pPr>
+      <w:r>
+        <w:rPr>
+          <w:i/>
+          <w:iCs/>
+        </w:rPr>
+        <w:t>Plotted in order of risk (ascending if data is pre-sorted)</w:t>
+      </w:r>
+    </w:p>
+    <w:p>
+      <w:pPr>
+        <w:pStyle w:val="Regular"/>
+        <w:spacing w:after="0"/>
+        <w:rPr>
+          <w:b/>
+          <w:bCs/>
+        </w:rPr>
+      </w:pPr>
+      <w:r>
+        <w:rPr>
+          <w:rFonts w:ascii="Segoe UI Emoji" w:hAnsi="Segoe UI Emoji" w:cs="Segoe UI Emoji"/>
+          <w:b/>
+          <w:bCs/>
+        </w:rPr>
+        <w:t>🎨</w:t>
+      </w:r>
+      <w:r>
+        <w:rPr>
+          <w:b/>
+          <w:bCs/>
+        </w:rPr>
+        <w:t xml:space="preserve"> Hue: Make</w:t>
+      </w:r>
+    </w:p>
+    <w:p>
+      <w:pPr>
+        <w:pStyle w:val="Regular"/>
+        <w:numPr>
+          <w:ilvl w:val="0"/>
+          <w:numId w:val="12"/>
+        </w:numPr>
+        <w:spacing w:after="0"/>
+        <w:rPr>
+          <w:i/>
+          <w:iCs/>
+        </w:rPr>
+      </w:pPr>
+      <w:r>
+        <w:rPr>
+          <w:i/>
+          <w:iCs/>
+        </w:rPr>
+        <w:t>Different colours for each aircraft manufacturer</w:t>
+      </w:r>
+    </w:p>
+    <w:p>
+      <w:pPr>
+        <w:pStyle w:val="Regular"/>
+        <w:numPr>
+          <w:ilvl w:val="0"/>
+          <w:numId w:val="12"/>
+        </w:numPr>
+        <w:spacing w:after="0"/>
+        <w:rPr>
+          <w:i/>
+          <w:iCs/>
+        </w:rPr>
+      </w:pPr>
+      <w:r>
+        <w:rPr>
+          <w:i/>
+          <w:iCs/>
+        </w:rPr>
+        <w:t>Helps visualize which brands are dominant among safe models</w:t>
+      </w:r>
+    </w:p>
+    <w:p>
+      <w:pPr>
+        <w:pStyle w:val="Regular"/>
+        <w:spacing w:after="0"/>
+      </w:pPr>
+    </w:p>
+    <w:p>
+      <w:pPr>
+        <w:pStyle w:val="Regular"/>
+        <w:spacing w:after="0"/>
+      </w:pPr>
+      <w:r>
+        <w:rPr>
+          <w:b/>
+          <w:bCs/>
+        </w:rPr>
+        <w:t xml:space="preserve">Preliminary </w:t>
+      </w:r>
+      <w:r>
+        <w:rPr>
+          <w:b/>
+          <w:bCs/>
+        </w:rPr>
+        <w:t>Observations</w:t>
+      </w:r>
+      <w:r>
+        <w:t xml:space="preserve"> based on the Output: </w:t>
+      </w:r>
+    </w:p>
+    <w:p>
+      <w:pPr>
+        <w:pStyle w:val="Regular"/>
+        <w:numPr>
+          <w:ilvl w:val="0"/>
+          <w:numId w:val="13"/>
+        </w:numPr>
+        <w:spacing w:after="0"/>
+        <w:rPr>
+          <w:highlight w:val="yellow"/>
+        </w:rPr>
+      </w:pPr>
+      <w:r>
+        <w:rPr>
+          <w:highlight w:val="yellow"/>
+        </w:rPr>
+        <w:t xml:space="preserve"> </w:t>
+      </w:r>
+      <w:r>
+        <w:rPr>
+          <w:highlight w:val="yellow"/>
+        </w:rPr>
+        <w:t>Boeing 787</w:t>
+      </w:r>
+      <w:r>
+        <w:rPr>
+          <w:rFonts w:ascii="Segoe UI Emoji" w:hAnsi="Segoe UI Emoji" w:cs="Segoe UI Emoji"/>
+          <w:b/>
+          <w:bCs/>
+        </w:rPr>
+        <w:t xml:space="preserve"> </w:t>
+      </w:r>
+      <w:r>
+        <w:rPr>
+          <w:rFonts w:ascii="Segoe UI Emoji" w:hAnsi="Segoe UI Emoji" w:cs="Segoe UI Emoji"/>
+          <w:b/>
+          <w:bCs/>
+        </w:rPr>
+        <w:t>🛩</w:t>
+      </w:r>
+      <w:r>
+        <w:rPr>
+          <w:rFonts w:ascii="Segoe UI Emoji" w:hAnsi="Segoe UI Emoji" w:cs="Segoe UI Emoji"/>
+          <w:b/>
+          <w:bCs/>
+        </w:rPr>
+        <w:t>️</w:t>
+      </w:r>
+      <w:r>
+        <w:rPr>
+          <w:rFonts w:ascii="Segoe UI Emoji" w:hAnsi="Segoe UI Emoji" w:cs="Segoe UI Emoji"/>
+          <w:b/>
+          <w:bCs/>
+        </w:rPr>
+        <w:t xml:space="preserve"> </w:t>
+      </w:r>
+      <w:r>
+        <w:rPr>
+          <w:highlight w:val="yellow"/>
+        </w:rPr>
+        <w:t>Ranks</w:t>
+      </w:r>
+      <w:r>
+        <w:rPr>
+          <w:highlight w:val="yellow"/>
+        </w:rPr>
+        <w:t xml:space="preserve"> the Safest </w:t>
+      </w:r>
+      <w:r>
+        <w:rPr>
+          <w:highlight w:val="yellow"/>
+        </w:rPr>
+        <w:t>a</w:t>
+      </w:r>
+      <w:r>
+        <w:rPr>
+          <w:highlight w:val="yellow"/>
+        </w:rPr>
+        <w:t>ircraft as per the above metrics.</w:t>
+      </w:r>
+    </w:p>
+    <w:p>
+      <w:pPr>
+        <w:pStyle w:val="Regular"/>
+        <w:spacing w:after="0"/>
+      </w:pPr>
+    </w:p>
+    <w:p>
+      <w:pPr>
+        <w:pStyle w:val="Regular"/>
+        <w:spacing w:after="0"/>
+      </w:pPr>
+      <w:r>
+        <w:t>To critically use more of data driven concepts, to prove the results above, we decided to do further analysis using Operational Insights</w:t>
+      </w:r>
+      <w:r>
+        <w:t xml:space="preserve"> as defined below. </w:t>
+      </w:r>
+      <w:r>
+        <w:t xml:space="preserve"> </w:t>
+      </w:r>
+    </w:p>
+    <w:p>
+      <w:pPr>
+        <w:pStyle w:val="Regular"/>
+        <w:spacing w:after="0"/>
+        <w:rPr>
+          <w:b/>
+          <w:bCs/>
+        </w:rPr>
+      </w:pPr>
+    </w:p>
+    <w:p>
+      <w:pPr>
+        <w:pStyle w:val="Regular"/>
+        <w:rPr>
+          <w:b/>
+          <w:bCs/>
+          <w:lang w:val="en-US"/>
+        </w:rPr>
+      </w:pPr>
+      <w:r>
+        <w:rPr>
+          <w:b/>
+          <w:bCs/>
+          <w:lang w:val="en-US"/>
+        </w:rPr>
+        <w:t xml:space="preserve">Data driven </w:t>
+      </w:r>
+      <w:r>
+        <w:rPr>
+          <w:b/>
+          <w:bCs/>
+          <w:lang w:val="en-US"/>
+        </w:rPr>
+        <w:t>Analy</w:t>
+      </w:r>
+      <w:r>
+        <w:rPr>
+          <w:b/>
+          <w:bCs/>
+          <w:lang w:val="en-US"/>
+        </w:rPr>
+        <w:t xml:space="preserve">sis based on </w:t>
+      </w:r>
+      <w:r>
+        <w:rPr>
+          <w:b/>
+          <w:bCs/>
+          <w:lang w:val="en-US"/>
+        </w:rPr>
+        <w:t>operational Insights for the safest aircraft</w:t>
+      </w:r>
+      <w:r>
+        <w:rPr>
+          <w:b/>
+          <w:bCs/>
+          <w:lang w:val="en-US"/>
+        </w:rPr>
+        <w:t>:</w:t>
+      </w:r>
+    </w:p>
+    <w:p>
+      <w:pPr>
+        <w:pStyle w:val="Regular"/>
+        <w:numPr>
+          <w:ilvl w:val="0"/>
+          <w:numId w:val="2"/>
+        </w:numPr>
+        <w:rPr>
+          <w:b/>
+          <w:bCs/>
+        </w:rPr>
+      </w:pPr>
+      <w:r>
+        <w:rPr>
+          <w:b/>
+          <w:bCs/>
+        </w:rPr>
+        <w:t xml:space="preserve">Operational factors included statistics for. </w:t>
+      </w:r>
+    </w:p>
+    <w:p>
+      <w:pPr>
+        <w:pStyle w:val="Regular"/>
+        <w:numPr>
+          <w:ilvl w:val="0"/>
+          <w:numId w:val="7"/>
+        </w:numPr>
+        <w:spacing w:after="100" w:afterAutospacing="1"/>
+        <w:rPr>
+          <w:lang w:val="en-US"/>
+        </w:rPr>
+      </w:pPr>
+      <w:r>
+        <w:t>Engine Type</w:t>
+      </w:r>
+    </w:p>
+    <w:p>
+      <w:pPr>
+        <w:pStyle w:val="Regular"/>
+        <w:numPr>
+          <w:ilvl w:val="0"/>
+          <w:numId w:val="7"/>
+        </w:numPr>
+        <w:spacing w:after="100" w:afterAutospacing="1"/>
+        <w:rPr>
+          <w:lang w:val="en-US"/>
+        </w:rPr>
+      </w:pPr>
+      <w:r>
+        <w:t>Phase of Flight</w:t>
+      </w:r>
+    </w:p>
+    <w:p>
+      <w:pPr>
+        <w:pStyle w:val="Regular"/>
+        <w:numPr>
+          <w:ilvl w:val="0"/>
+          <w:numId w:val="7"/>
+        </w:numPr>
+        <w:spacing w:after="100" w:afterAutospacing="1"/>
+        <w:rPr>
+          <w:lang w:val="en-US"/>
+        </w:rPr>
+      </w:pPr>
+      <w:r>
+        <w:t>Purpose of Flight</w:t>
+      </w:r>
+    </w:p>
+    <w:p>
+      <w:pPr>
+        <w:pStyle w:val="Regular"/>
+        <w:spacing w:after="100" w:afterAutospacing="1"/>
+      </w:pPr>
+    </w:p>
+    <w:p>
+      <w:pPr>
+        <w:pStyle w:val="Regular"/>
+        <w:spacing w:after="100" w:afterAutospacing="1"/>
+      </w:pPr>
+    </w:p>
+    <w:p>
+      <w:pPr>
+        <w:pStyle w:val="Regular"/>
+        <w:spacing w:after="100" w:afterAutospacing="1"/>
+      </w:pPr>
+    </w:p>
+    <w:p>
+      <w:pPr>
+        <w:pStyle w:val="Regular"/>
+        <w:spacing w:after="100" w:afterAutospacing="1"/>
+        <w:rPr>
+          <w:lang w:val="en-US"/>
+        </w:rPr>
+      </w:pPr>
+    </w:p>
+    <w:p>
+      <w:pPr>
+        <w:pStyle w:val="Regular"/>
+        <w:numPr>
+          <w:ilvl w:val="0"/>
+          <w:numId w:val="8"/>
+        </w:numPr>
+        <w:spacing w:after="100" w:afterAutospacing="1"/>
+        <w:rPr>
+          <w:b/>
+          <w:bCs/>
+          <w:lang w:val="en-US"/>
+        </w:rPr>
+      </w:pPr>
+      <w:r>
+        <w:rPr>
+          <w:b/>
+          <w:bCs/>
+        </w:rPr>
+        <w:t xml:space="preserve">Engine Type: </w:t>
+      </w:r>
+    </w:p>
+    <w:p>
+      <w:pPr>
+        <w:pStyle w:val="Regular"/>
+        <w:spacing w:after="100" w:afterAutospacing="1"/>
+      </w:pPr>
+      <w:r>
+        <w:t>This attribute checked how different engine types performed in incident rates</w:t>
+      </w:r>
+      <w:r>
+        <w:t>(normalized)</w:t>
+      </w:r>
+      <w:r>
+        <w:t xml:space="preserve">. </w:t>
+      </w:r>
+      <w:r>
+        <w:t xml:space="preserve">The analysis done was visualized as per below graph. </w:t>
+      </w:r>
+    </w:p>
+    <w:p>
+      <w:pPr>
+        <w:pStyle w:val="Regular"/>
+        <w:spacing w:after="100" w:afterAutospacing="1"/>
+      </w:pPr>
+      <w:r>
+        <w:drawing>
+          <wp:inline distT="0" distB="0" distL="0" distR="0" wp14:anchorId="3569CE67" wp14:editId="1A3F6B1C">
+            <wp:extent cx="5915025" cy="2116015"/>
+            <wp:effectExtent l="0" t="0" r="0" b="0"/>
+            <wp:docPr id="1520151083" name="Picture 1" descr="A graph with blue bars&#10;&#10;AI-generated content may be incorrect."/>
+            <wp:cNvGraphicFramePr>
+              <a:graphicFrameLocks xmlns:a="http://schemas.openxmlformats.org/drawingml/2006/main" noChangeAspect="1"/>
+            </wp:cNvGraphicFramePr>
+            <a:graphic xmlns:a="http://schemas.openxmlformats.org/drawingml/2006/main">
+              <a:graphicData uri="http://schemas.openxmlformats.org/drawingml/2006/picture">
+                <pic:pic xmlns:pic="http://schemas.openxmlformats.org/drawingml/2006/picture">
+                  <pic:nvPicPr>
+                    <pic:cNvPr id="1520151083" name="Picture 1" descr="A graph with blue bars&#10;&#10;AI-generated content may be incorrect."/>
+                    <pic:cNvPicPr/>
+                  </pic:nvPicPr>
+                  <pic:blipFill>
+                    <a:blip r:embed="rId11"/>
+                    <a:stretch>
+                      <a:fillRect/>
+                    </a:stretch>
+                  </pic:blipFill>
+                  <pic:spPr>
+                    <a:xfrm>
+                      <a:off x="0" y="0"/>
+                      <a:ext cx="5925816" cy="2119875"/>
+                    </a:xfrm>
+                    <a:prstGeom prst="rect">
+                      <a:avLst/>
+                    </a:prstGeom>
+                  </pic:spPr>
+                </pic:pic>
+              </a:graphicData>
+            </a:graphic>
+          </wp:inline>
+        </w:drawing>
+      </w:r>
+    </w:p>
+    <w:p>
+      <w:pPr>
+        <w:pStyle w:val="Regular"/>
+        <w:spacing w:after="100" w:afterAutospacing="1"/>
+        <w:rPr>
+          <w:b/>
+          <w:bCs/>
+        </w:rPr>
+      </w:pPr>
+      <w:r>
+        <w:rPr>
+          <w:b/>
+          <w:bCs/>
+        </w:rPr>
+        <w:t>Observations:</w:t>
+      </w:r>
+    </w:p>
+    <w:p>
+      <w:pPr>
+        <w:pStyle w:val="Regular"/>
+        <w:numPr>
+          <w:ilvl w:val="0"/>
+          <w:numId w:val="2"/>
+        </w:numPr>
+        <w:spacing w:after="100" w:afterAutospacing="1"/>
+      </w:pPr>
+      <w:r>
+        <w:t>Turbo</w:t>
+      </w:r>
+      <w:r>
+        <w:t xml:space="preserve"> based</w:t>
+      </w:r>
+      <w:r>
+        <w:t xml:space="preserve"> engines showed</w:t>
+      </w:r>
+      <w:r>
+        <w:t xml:space="preserve"> fewer critical fatalities than piston engines </w:t>
+      </w:r>
+    </w:p>
+    <w:p>
+      <w:pPr>
+        <w:pStyle w:val="Regular"/>
+        <w:spacing w:after="100" w:afterAutospacing="1"/>
+      </w:pPr>
+      <w:r>
+        <w:rPr>
+          <w:b/>
+          <w:bCs/>
+        </w:rPr>
+        <w:lastRenderedPageBreak/>
+        <w:t>Recommendation</w:t>
+      </w:r>
+      <w:r>
+        <w:t>:</w:t>
+      </w:r>
+      <w:r>
+        <w:br/>
+      </w:r>
+      <w:r>
+        <w:rPr>
+          <w:rFonts w:ascii="Segoe UI Symbol" w:hAnsi="Segoe UI Symbol" w:cs="Segoe UI Symbol"/>
+        </w:rPr>
+        <w:t>✔</w:t>
+      </w:r>
+      <w:r>
+        <w:t xml:space="preserve"> Prioritize aircraft with </w:t>
+      </w:r>
+      <w:r>
+        <w:rPr>
+          <w:b/>
+          <w:bCs/>
+        </w:rPr>
+        <w:t>turbofan/</w:t>
+      </w:r>
+      <w:r>
+        <w:rPr>
+          <w:b/>
+          <w:bCs/>
+        </w:rPr>
+        <w:t xml:space="preserve">turbo Prop or </w:t>
+      </w:r>
+      <w:r>
+        <w:rPr>
+          <w:b/>
+          <w:bCs/>
+        </w:rPr>
+        <w:t>turbojet engines</w:t>
+      </w:r>
+      <w:r>
+        <w:t> for operational reliability.</w:t>
+      </w:r>
+    </w:p>
+    <w:p>
+      <w:pPr>
+        <w:pStyle w:val="Regular"/>
+        <w:numPr>
+          <w:ilvl w:val="0"/>
+          <w:numId w:val="8"/>
+        </w:numPr>
+        <w:spacing w:after="100" w:afterAutospacing="1"/>
+        <w:rPr>
+          <w:b/>
+          <w:bCs/>
+          <w:lang w:val="en-US"/>
+        </w:rPr>
+      </w:pPr>
+      <w:r>
+        <w:rPr>
+          <w:b/>
+          <w:bCs/>
+        </w:rPr>
+        <w:t>Phase of Flight</w:t>
+      </w:r>
+      <w:r>
+        <w:rPr>
+          <w:b/>
+          <w:bCs/>
+        </w:rPr>
+        <w:t>.</w:t>
+      </w:r>
+    </w:p>
+    <w:p>
+      <w:pPr>
+        <w:pStyle w:val="Regular"/>
+        <w:spacing w:after="100" w:afterAutospacing="1"/>
+      </w:pPr>
+      <w:r>
+        <w:t xml:space="preserve">This attribute checked </w:t>
+      </w:r>
+      <w:r>
+        <w:t>w</w:t>
+      </w:r>
+      <w:r>
+        <w:t>hen incidents most often occur</w:t>
+      </w:r>
+      <w:r>
+        <w:t xml:space="preserve"> </w:t>
+      </w:r>
+      <w:proofErr w:type="spellStart"/>
+      <w:r>
+        <w:t>i.e</w:t>
+      </w:r>
+      <w:proofErr w:type="spellEnd"/>
+      <w:r>
+        <w:t xml:space="preserve"> during take-off, landing, Cruise etc.</w:t>
+      </w:r>
+    </w:p>
+    <w:p>
+      <w:pPr>
+        <w:pStyle w:val="Regular"/>
+        <w:spacing w:after="100" w:afterAutospacing="1"/>
+      </w:pPr>
+      <w:r>
+        <w:t xml:space="preserve">The analysis done was visualized as per below graph. </w:t>
+      </w:r>
+    </w:p>
+    <w:p>
+      <w:pPr>
+        <w:pStyle w:val="Regular"/>
+        <w:spacing w:after="100" w:afterAutospacing="1"/>
+        <w:rPr>
+          <w:b/>
+          <w:bCs/>
+          <w:lang w:val="en-US"/>
+        </w:rPr>
+      </w:pPr>
+      <w:r>
+        <w:rPr>
+          <w:b/>
+          <w:bCs/>
+          <w:lang w:val="en-US"/>
+        </w:rPr>
+        <w:drawing>
+          <wp:inline distT="0" distB="0" distL="0" distR="0" wp14:anchorId="27BD4CAB" wp14:editId="63A611CF">
+            <wp:extent cx="6380347" cy="3300046"/>
+            <wp:effectExtent l="0" t="0" r="1905" b="0"/>
+            <wp:docPr id="2075681562" name="Picture 1" descr="A graph showing a number of people&#10;&#10;AI-generated content may be incorrect."/>
+            <wp:cNvGraphicFramePr>
+              <a:graphicFrameLocks xmlns:a="http://schemas.openxmlformats.org/drawingml/2006/main" noChangeAspect="1"/>
+            </wp:cNvGraphicFramePr>
+            <a:graphic xmlns:a="http://schemas.openxmlformats.org/drawingml/2006/main">
+              <a:graphicData uri="http://schemas.openxmlformats.org/drawingml/2006/picture">
+                <pic:pic xmlns:pic="http://schemas.openxmlformats.org/drawingml/2006/picture">
+                  <pic:nvPicPr>
+                    <pic:cNvPr id="2075681562" name="Picture 1" descr="A graph showing a number of people&#10;&#10;AI-generated content may be incorrect."/>
+                    <pic:cNvPicPr/>
+                  </pic:nvPicPr>
+                  <pic:blipFill>
+                    <a:blip r:embed="rId12"/>
+                    <a:stretch>
+                      <a:fillRect/>
+                    </a:stretch>
+                  </pic:blipFill>
+                  <pic:spPr>
+                    <a:xfrm>
+                      <a:off x="0" y="0"/>
+                      <a:ext cx="6407783" cy="3314237"/>
+                    </a:xfrm>
+                    <a:prstGeom prst="rect">
+                      <a:avLst/>
+                    </a:prstGeom>
+                  </pic:spPr>
+                </pic:pic>
+              </a:graphicData>
+            </a:graphic>
+          </wp:inline>
+        </w:drawing>
+      </w:r>
+    </w:p>
+    <w:p>
+      <w:pPr>
+        <w:pStyle w:val="Regular"/>
+        <w:spacing w:after="100" w:afterAutospacing="1"/>
+        <w:ind w:left="720"/>
+        <w:rPr>
+          <w:lang w:val="en-US"/>
+        </w:rPr>
+      </w:pPr>
+    </w:p>
+    <w:p>
+      <w:pPr>
+        <w:pStyle w:val="Regular"/>
+        <w:spacing w:after="100" w:afterAutospacing="1"/>
+        <w:ind w:left="720"/>
+        <w:rPr>
+          <w:lang w:val="en-US"/>
+        </w:rPr>
+      </w:pPr>
+    </w:p>
+    <w:p>
+      <w:pPr>
+        <w:pStyle w:val="Regular"/>
+        <w:spacing w:after="100" w:afterAutospacing="1"/>
+        <w:rPr>
+          <w:b/>
+          <w:bCs/>
+        </w:rPr>
+      </w:pPr>
+      <w:r>
+        <w:rPr>
+          <w:b/>
+          <w:bCs/>
+        </w:rPr>
+        <w:t>Observations:</w:t>
+      </w:r>
+    </w:p>
+    <w:p>
+      <w:pPr>
+        <w:pStyle w:val="Regular"/>
+        <w:spacing w:after="100" w:afterAutospacing="1"/>
+        <w:ind w:left="720"/>
+        <w:rPr>
+          <w:lang w:val="en-US"/>
+        </w:rPr>
+      </w:pPr>
+      <w:r>
+        <w:rPr>
+          <w:lang w:val="en-US"/>
+        </w:rPr>
+        <w:t xml:space="preserve">Most of the incidents happened during the Take off phase, Maneuvering and landing. Go around and standing had the least incidents. </w:t>
+      </w:r>
+    </w:p>
+    <w:p>
+      <w:pPr>
+        <w:pStyle w:val="Regular"/>
+        <w:numPr>
+          <w:ilvl w:val="0"/>
+          <w:numId w:val="14"/>
+        </w:numPr>
+        <w:spacing w:after="100" w:afterAutospacing="1"/>
+        <w:rPr>
+          <w:lang w:val="en-US"/>
+        </w:rPr>
+      </w:pPr>
+      <w:r>
+        <w:rPr>
+          <w:b/>
+          <w:bCs/>
+        </w:rPr>
+        <w:t>Recommendation:</w:t>
+      </w:r>
+      <w:r>
+        <w:rPr>
+          <w:b/>
+          <w:bCs/>
+        </w:rPr>
+        <w:br/>
+      </w:r>
+      <w:r>
+        <w:rPr>
+          <w:rFonts w:ascii="Segoe UI Symbol" w:hAnsi="Segoe UI Symbol" w:cs="Segoe UI Symbol"/>
+          <w:b/>
+          <w:bCs/>
+        </w:rPr>
+        <w:t>✔</w:t>
+      </w:r>
+      <w:r>
+        <w:rPr>
+          <w:b/>
+          <w:bCs/>
+        </w:rPr>
+        <w:t xml:space="preserve"> </w:t>
+      </w:r>
+      <w:r>
+        <w:t>Focus on models with advanced auto-land systems</w:t>
+      </w:r>
+      <w:r>
+        <w:t xml:space="preserve">, </w:t>
+      </w:r>
+      <w:r>
+        <w:t>cruise stability</w:t>
+      </w:r>
+      <w:r>
+        <w:t xml:space="preserve"> and Models with </w:t>
+      </w:r>
+      <w:r>
+        <w:rPr>
+          <w:lang w:val="en-US"/>
+        </w:rPr>
+        <w:t>Synthetic Vision Systems (SVS) &amp; Head-Up Displays (HUD)</w:t>
+      </w:r>
+      <w:r>
+        <w:rPr>
+          <w:lang w:val="en-US"/>
+        </w:rPr>
+        <w:t xml:space="preserve"> to improve situational awareness in low visibility maneuvers. </w:t>
+      </w:r>
+    </w:p>
+    <w:p>
+      <w:pPr>
+        <w:pStyle w:val="Regular"/>
+        <w:numPr>
+          <w:ilvl w:val="0"/>
+          <w:numId w:val="8"/>
+        </w:numPr>
+        <w:rPr>
+          <w:b/>
+          <w:bCs/>
+          <w:lang w:val="en-US"/>
+        </w:rPr>
+      </w:pPr>
+      <w:r>
+        <w:rPr>
+          <w:b/>
+          <w:bCs/>
+          <w:lang w:val="en-US"/>
+        </w:rPr>
+        <w:t>Purpose Of Flight</w:t>
+      </w:r>
+    </w:p>
+    <w:p>
+      <w:pPr>
+        <w:pStyle w:val="Regular"/>
+        <w:spacing w:after="100" w:afterAutospacing="1"/>
         <w:ind w:left="360"/>
       </w:pPr>
+      <w:r>
+        <w:t xml:space="preserve">This attribute </w:t>
+      </w:r>
+      <w:r>
+        <w:t>reveals critical insights on</w:t>
+      </w:r>
+      <w:r>
+        <w:t xml:space="preserve"> how </w:t>
+      </w:r>
+      <w:r>
+        <w:t xml:space="preserve">Aircraft usage patterns and their safety implications. </w:t>
+      </w:r>
+      <w:r>
+        <w:t>The analysis done was visualized as per below graph.</w:t>
+      </w:r>
+    </w:p>
+    <w:p>
+      <w:pPr>
+        <w:pStyle w:val="Regular"/>
+        <w:ind w:left="720"/>
+        <w:rPr>
+          <w:b/>
+          <w:bCs/>
+          <w:lang w:val="en-US"/>
+        </w:rPr>
+      </w:pPr>
+      <w:r>
+        <w:rPr>
+          <w:b/>
+          <w:bCs/>
+          <w:lang w:val="en-US"/>
+        </w:rPr>
+        <w:lastRenderedPageBreak/>
+        <w:drawing>
+          <wp:inline distT="0" distB="0" distL="0" distR="0" wp14:anchorId="2557AB9A" wp14:editId="2F5EFA47">
+            <wp:extent cx="4972744" cy="3829584"/>
+            <wp:effectExtent l="0" t="0" r="0" b="0"/>
+            <wp:docPr id="890271271" name="Picture 1"/>
+            <wp:cNvGraphicFramePr>
+              <a:graphicFrameLocks xmlns:a="http://schemas.openxmlformats.org/drawingml/2006/main" noChangeAspect="1"/>
+            </wp:cNvGraphicFramePr>
+            <a:graphic xmlns:a="http://schemas.openxmlformats.org/drawingml/2006/main">
+              <a:graphicData uri="http://schemas.openxmlformats.org/drawingml/2006/picture">
+                <pic:pic xmlns:pic="http://schemas.openxmlformats.org/drawingml/2006/picture">
+                  <pic:nvPicPr>
+                    <pic:cNvPr id="890271271" name=""/>
+                    <pic:cNvPicPr/>
+                  </pic:nvPicPr>
+                  <pic:blipFill>
+                    <a:blip r:embed="rId13"/>
+                    <a:stretch>
+                      <a:fillRect/>
+                    </a:stretch>
+                  </pic:blipFill>
+                  <pic:spPr>
+                    <a:xfrm>
+                      <a:off x="0" y="0"/>
+                      <a:ext cx="4972744" cy="3829584"/>
+                    </a:xfrm>
+                    <a:prstGeom prst="rect">
+                      <a:avLst/>
+                    </a:prstGeom>
+                  </pic:spPr>
+                </pic:pic>
+              </a:graphicData>
+            </a:graphic>
+          </wp:inline>
+        </w:drawing>
+      </w:r>
+    </w:p>
+    <w:p>
+      <w:pPr>
+        <w:pStyle w:val="Regular"/>
+        <w:spacing w:after="100" w:afterAutospacing="1"/>
+        <w:rPr>
+          <w:b/>
+          <w:bCs/>
+        </w:rPr>
+      </w:pPr>
+      <w:r>
+        <w:rPr>
+          <w:b/>
+          <w:bCs/>
+        </w:rPr>
+        <w:t>Observations:</w:t>
+      </w:r>
+    </w:p>
+    <w:p>
+      <w:pPr>
+        <w:pStyle w:val="Regular"/>
+        <w:numPr>
+          <w:ilvl w:val="0"/>
+          <w:numId w:val="2"/>
+        </w:numPr>
+        <w:spacing w:after="100" w:afterAutospacing="1"/>
+      </w:pPr>
+      <w:r>
+        <w:t>Personal flights accounts for &gt;50% of the incidents as compared to the other flights</w:t>
+      </w:r>
+      <w:r>
+        <w:t xml:space="preserve">. This is due to their continuous use. </w:t>
+      </w:r>
+    </w:p>
+    <w:p>
+      <w:pPr>
+        <w:pStyle w:val="Regular"/>
+        <w:spacing w:after="100" w:afterAutospacing="1"/>
+        <w:rPr>
+          <w:b/>
+          <w:bCs/>
+        </w:rPr>
+      </w:pPr>
+      <w:r>
+        <w:rPr>
+          <w:b/>
+          <w:bCs/>
+        </w:rPr>
+        <w:t>Recommendations</w:t>
+      </w:r>
+    </w:p>
+    <w:p>
+      <w:pPr>
+        <w:pStyle w:val="Regular"/>
+        <w:spacing w:after="100" w:afterAutospacing="1"/>
+        <w:rPr>
+          <w:lang w:val="en-US"/>
+        </w:rPr>
+      </w:pPr>
+      <w:r>
+        <w:t>For Passenger Operations:</w:t>
+      </w:r>
+      <w:r>
+        <w:t xml:space="preserve"> </w:t>
+      </w:r>
+      <w:r>
+        <w:rPr>
+          <w:lang w:val="en-US"/>
+        </w:rPr>
+        <w:t>Prioritize aircraft with strong commercial service history</w:t>
+      </w:r>
+      <w:r>
+        <w:rPr>
+          <w:lang w:val="en-US"/>
+        </w:rPr>
+        <w:t>.</w:t>
+      </w:r>
+    </w:p>
+    <w:p>
+      <w:pPr>
+        <w:pStyle w:val="Regular"/>
+        <w:spacing w:after="100" w:afterAutospacing="1"/>
+        <w:rPr>
+          <w:b/>
+          <w:bCs/>
+          <w:lang w:val="en-US"/>
+        </w:rPr>
+      </w:pPr>
+    </w:p>
+    <w:p>
+      <w:pPr>
+        <w:pStyle w:val="Regular"/>
+        <w:spacing w:after="100" w:afterAutospacing="1"/>
+        <w:rPr>
+          <w:b/>
+          <w:bCs/>
+          <w:lang w:val="en-US"/>
+        </w:rPr>
+      </w:pPr>
+    </w:p>
+    <w:p>
+      <w:pPr>
+        <w:pStyle w:val="Regular"/>
+        <w:spacing w:after="100" w:afterAutospacing="1"/>
+        <w:rPr>
+          <w:b/>
+          <w:bCs/>
+          <w:lang w:val="en-US"/>
+        </w:rPr>
+      </w:pPr>
+    </w:p>
+    <w:p>
+      <w:pPr>
+        <w:pStyle w:val="Regular"/>
+        <w:spacing w:after="100" w:afterAutospacing="1"/>
+        <w:rPr>
+          <w:b/>
+          <w:bCs/>
+          <w:lang w:val="en-US"/>
+        </w:rPr>
+      </w:pPr>
+      <w:r>
+        <w:rPr>
+          <w:b/>
+          <w:bCs/>
+          <w:lang w:val="en-US"/>
+        </w:rPr>
+        <w:t>Visualization details for the above items:</w:t>
+      </w:r>
+    </w:p>
+    <w:p>
+      <w:pPr>
+        <w:pStyle w:val="Regular"/>
+        <w:spacing w:after="100" w:afterAutospacing="1"/>
+        <w:rPr>
+          <w:lang w:val="en-US"/>
+        </w:rPr>
+      </w:pPr>
+      <w:r>
+        <w:rPr>
+          <w:lang w:val="en-US"/>
+        </w:rPr>
+        <w:t xml:space="preserve">The tree map below gives more details on the fatalities, incidents </w:t>
+      </w:r>
+      <w:proofErr w:type="spellStart"/>
+      <w:r>
+        <w:rPr>
+          <w:lang w:val="en-US"/>
+        </w:rPr>
+        <w:t>etc</w:t>
+      </w:r>
+      <w:proofErr w:type="spellEnd"/>
+      <w:r>
+        <w:rPr>
+          <w:lang w:val="en-US"/>
+        </w:rPr>
+        <w:t xml:space="preserve"> based on the phase of flight. </w:t>
+      </w:r>
+    </w:p>
+    <w:p>
+      <w:pPr>
+        <w:pStyle w:val="Regular"/>
+        <w:spacing w:after="100" w:afterAutospacing="1"/>
+        <w:rPr>
+          <w:b/>
+          <w:bCs/>
+          <w:lang w:val="en-US"/>
+        </w:rPr>
+      </w:pPr>
+      <w:r>
+        <w:rPr>
+          <w:b/>
+          <w:bCs/>
+          <w:lang w:val="en-US"/>
+        </w:rPr>
+        <w:lastRenderedPageBreak/>
+        <w:drawing>
+          <wp:inline distT="0" distB="0" distL="0" distR="0" wp14:anchorId="6AE2CC0E" wp14:editId="7264FD22">
+            <wp:extent cx="6645910" cy="3305810"/>
+            <wp:effectExtent l="0" t="0" r="2540" b="8890"/>
+            <wp:docPr id="164056908" name="Picture 1" descr="A screenshot of a map&#10;&#10;AI-generated content may be incorrect."/>
+            <wp:cNvGraphicFramePr>
+              <a:graphicFrameLocks xmlns:a="http://schemas.openxmlformats.org/drawingml/2006/main" noChangeAspect="1"/>
+            </wp:cNvGraphicFramePr>
+            <a:graphic xmlns:a="http://schemas.openxmlformats.org/drawingml/2006/main">
+              <a:graphicData uri="http://schemas.openxmlformats.org/drawingml/2006/picture">
+                <pic:pic xmlns:pic="http://schemas.openxmlformats.org/drawingml/2006/picture">
+                  <pic:nvPicPr>
+                    <pic:cNvPr id="164056908" name="Picture 1" descr="A screenshot of a map&#10;&#10;AI-generated content may be incorrect."/>
+                    <pic:cNvPicPr/>
+                  </pic:nvPicPr>
+                  <pic:blipFill>
+                    <a:blip r:embed="rId14"/>
+                    <a:stretch>
+                      <a:fillRect/>
+                    </a:stretch>
+                  </pic:blipFill>
+                  <pic:spPr>
+                    <a:xfrm>
+                      <a:off x="0" y="0"/>
+                      <a:ext cx="6645910" cy="3305810"/>
+                    </a:xfrm>
+                    <a:prstGeom prst="rect">
+                      <a:avLst/>
+                    </a:prstGeom>
+                  </pic:spPr>
+                </pic:pic>
+              </a:graphicData>
+            </a:graphic>
+          </wp:inline>
+        </w:drawing>
+      </w:r>
+    </w:p>
+    <w:p>
+      <w:pPr>
+        <w:pStyle w:val="Regular"/>
+        <w:spacing w:after="100" w:afterAutospacing="1"/>
+        <w:rPr>
+          <w:b/>
+          <w:bCs/>
+          <w:lang w:val="en-US"/>
+        </w:rPr>
+      </w:pPr>
+      <w:r>
+        <w:rPr>
+          <w:b/>
+          <w:bCs/>
+          <w:lang w:val="en-US"/>
+        </w:rPr>
+        <w:t xml:space="preserve">Observations: </w:t>
+      </w:r>
+    </w:p>
+    <w:p>
+      <w:pPr>
+        <w:pStyle w:val="Regular"/>
+        <w:spacing w:after="100" w:afterAutospacing="1"/>
+        <w:rPr>
+          <w:b/>
+          <w:bCs/>
+          <w:lang w:val="en-US"/>
+        </w:rPr>
+      </w:pPr>
+      <w:r>
+        <w:rPr>
+          <w:lang w:val="en-US"/>
+        </w:rPr>
+        <w:t xml:space="preserve">Most of the incidents happened during the Take off phase, Maneuvering and landing. Go around and standing had the least incidents. </w:t>
+      </w:r>
+      <w:proofErr w:type="spellStart"/>
+      <w:r>
+        <w:rPr>
+          <w:lang w:val="en-US"/>
+        </w:rPr>
+        <w:t>E.g</w:t>
+      </w:r>
+      <w:proofErr w:type="spellEnd"/>
+      <w:r>
+        <w:rPr>
+          <w:lang w:val="en-US"/>
+        </w:rPr>
+        <w:t xml:space="preserve"> Cessna flights experienced 115 fatalities while landing, 974 fatalities while taking off and 1417 at Maneuvering phases. </w:t>
+      </w:r>
+    </w:p>
+    <w:p>
+      <w:pPr>
+        <w:pStyle w:val="Regular"/>
+        <w:spacing w:after="100" w:afterAutospacing="1"/>
+        <w:rPr>
+          <w:b/>
+          <w:bCs/>
+          <w:lang w:val="en-US"/>
+        </w:rPr>
+      </w:pPr>
+      <w:r>
+        <w:rPr>
+          <w:b/>
+          <w:bCs/>
+          <w:lang w:val="en-US"/>
+        </w:rPr>
+        <w:t>Conclusions</w:t>
+      </w:r>
+      <w:r>
+        <w:rPr>
+          <w:b/>
+          <w:bCs/>
+          <w:lang w:val="en-US"/>
+        </w:rPr>
+        <w:t xml:space="preserve"> Addressing the Analysis Key Objectives: </w:t>
+      </w:r>
+    </w:p>
+    <w:p>
+      <w:pPr>
+        <w:pStyle w:val="Regular"/>
+        <w:numPr>
+          <w:ilvl w:val="0"/>
+          <w:numId w:val="16"/>
+        </w:numPr>
+        <w:spacing w:after="100" w:afterAutospacing="1"/>
+        <w:rPr>
+          <w:b/>
+          <w:bCs/>
+          <w:lang w:val="en-US"/>
+        </w:rPr>
+      </w:pPr>
+      <w:r>
+        <w:rPr>
+          <w:b/>
+          <w:bCs/>
+          <w:lang w:val="en-US"/>
+        </w:rPr>
+        <w:t>Optimal Aircraft Identification Achieved</w:t>
+      </w:r>
+      <w:r>
+        <w:rPr>
+          <w:b/>
+          <w:bCs/>
+          <w:lang w:val="en-US"/>
+        </w:rPr>
+        <w:br/>
+      </w:r>
+      <w:r>
+        <w:rPr>
+          <w:lang w:val="en-US"/>
+        </w:rPr>
+        <w:t>The analysis successfully identified 10 exceptionally safe models, with the </w:t>
+      </w:r>
+      <w:r>
+        <w:rPr>
+          <w:i/>
+          <w:iCs/>
+          <w:lang w:val="en-US"/>
+        </w:rPr>
+        <w:t>2007 Savage Air LLC EPIC LT</w:t>
+      </w:r>
+      <w:r>
+        <w:rPr>
+          <w:lang w:val="en-US"/>
+        </w:rPr>
+        <w:t> and *737 800* emerging as top performers (0.0 risk score). These recommendations fulfill the primary objective of pinpointing low-risk options, with 95% utilizing turboprop/jet engines—validating the hypothesis that professional-grade powerplants enhance safety.</w:t>
+      </w:r>
+    </w:p>
+    <w:p>
+      <w:pPr>
+        <w:pStyle w:val="Regular"/>
+        <w:numPr>
+          <w:ilvl w:val="0"/>
+          <w:numId w:val="16"/>
+        </w:numPr>
+        <w:spacing w:after="100" w:afterAutospacing="1"/>
+        <w:rPr>
+          <w:lang w:val="en-US"/>
+        </w:rPr>
+      </w:pPr>
+      <w:r>
+        <w:rPr>
+          <w:b/>
+          <w:bCs/>
+          <w:lang w:val="en-US"/>
+        </w:rPr>
+        <w:t>Critical Risk Factors Validated</w:t>
+      </w:r>
+      <w:r>
+        <w:rPr>
+          <w:b/>
+          <w:bCs/>
+          <w:lang w:val="en-US"/>
+        </w:rPr>
+        <w:br/>
+      </w:r>
+      <w:r>
+        <w:rPr>
+          <w:lang w:val="en-US"/>
+        </w:rPr>
+        <w:t>Three decisive safety patterns were quantified:</w:t>
+      </w:r>
+    </w:p>
+    <w:p>
+      <w:pPr>
+        <w:pStyle w:val="Regular"/>
+        <w:numPr>
+          <w:ilvl w:val="0"/>
+          <w:numId w:val="17"/>
+        </w:numPr>
+        <w:spacing w:after="100" w:afterAutospacing="1"/>
+        <w:rPr>
+          <w:lang w:val="en-US"/>
+        </w:rPr>
+      </w:pPr>
+      <w:r>
+        <w:rPr>
+          <w:b/>
+          <w:bCs/>
+          <w:lang w:val="en-US"/>
+        </w:rPr>
+        <w:t>Engine Type Matters:</w:t>
+      </w:r>
+      <w:r>
+        <w:rPr>
+          <w:lang w:val="en-US"/>
+        </w:rPr>
+        <w:t xml:space="preserve"> Turbine-powered aircraft dominate the safest tier</w:t>
+      </w:r>
+    </w:p>
+    <w:p>
+      <w:pPr>
+        <w:pStyle w:val="Regular"/>
+        <w:numPr>
+          <w:ilvl w:val="0"/>
+          <w:numId w:val="17"/>
+        </w:numPr>
+        <w:spacing w:after="100" w:afterAutospacing="1"/>
+        <w:rPr>
+          <w:lang w:val="en-US"/>
+        </w:rPr>
+      </w:pPr>
+      <w:r>
+        <w:rPr>
+          <w:b/>
+          <w:bCs/>
+          <w:lang w:val="en-US"/>
+        </w:rPr>
+        <w:t>Certification Counts:</w:t>
+      </w:r>
+      <w:r>
+        <w:rPr>
+          <w:lang w:val="en-US"/>
+        </w:rPr>
+        <w:t xml:space="preserve"> Zero amateur-built models appeared in top performers</w:t>
+      </w:r>
+    </w:p>
+    <w:p>
+      <w:pPr>
+        <w:pStyle w:val="Regular"/>
+        <w:numPr>
+          <w:ilvl w:val="0"/>
+          <w:numId w:val="17"/>
+        </w:numPr>
+        <w:spacing w:after="100" w:afterAutospacing="1"/>
+        <w:rPr>
+          <w:lang w:val="en-US"/>
+        </w:rPr>
+      </w:pPr>
+      <w:r>
+        <w:rPr>
+          <w:b/>
+          <w:bCs/>
+          <w:lang w:val="en-US"/>
+        </w:rPr>
+        <w:t>Weather Correlation:</w:t>
+      </w:r>
+      <w:r>
+        <w:rPr>
+          <w:lang w:val="en-US"/>
+        </w:rPr>
+        <w:t xml:space="preserve"> 82% of safe operations occurred in visual conditions (VMC)</w:t>
+      </w:r>
+      <w:r>
+        <w:rPr>
+          <w:lang w:val="en-US"/>
+        </w:rPr>
+        <w:br/>
+        <w:t>These metrics provide actionable selection criteria for procurement teams.</w:t>
+      </w:r>
+    </w:p>
+    <w:p>
+      <w:pPr>
+        <w:pStyle w:val="Regular"/>
+        <w:numPr>
+          <w:ilvl w:val="0"/>
+          <w:numId w:val="18"/>
+        </w:numPr>
+        <w:spacing w:after="100" w:afterAutospacing="1"/>
+        <w:rPr>
+          <w:lang w:val="en-US"/>
+        </w:rPr>
+      </w:pPr>
+      <w:r>
+        <w:rPr>
+          <w:b/>
+          <w:bCs/>
+          <w:lang w:val="en-US"/>
+        </w:rPr>
+        <w:t>High-Risk Models Flagged</w:t>
+      </w:r>
+      <w:r>
+        <w:rPr>
+          <w:b/>
+          <w:bCs/>
+          <w:lang w:val="en-US"/>
+        </w:rPr>
+        <w:br/>
+      </w:r>
+      <w:r>
+        <w:rPr>
+          <w:lang w:val="en-US"/>
+        </w:rPr>
+        <w:t>The analysis proactively identified danger zones, with all *de Havilland DHC-2/3/6 variants* and </w:t>
+      </w:r>
+      <w:r>
+        <w:rPr>
+          <w:i/>
+          <w:iCs/>
+          <w:lang w:val="en-US"/>
+        </w:rPr>
+        <w:t>Zorn/Zukowski biplanes</w:t>
+      </w:r>
+      <w:r>
+        <w:rPr>
+          <w:lang w:val="en-US"/>
+        </w:rPr>
+        <w:t xml:space="preserve"> scoring ≥30.0 risk—some exceeding 100. </w:t>
+      </w:r>
+    </w:p>
+    <w:p>
+      <w:pPr>
+        <w:pStyle w:val="Regular"/>
+        <w:spacing w:after="100" w:afterAutospacing="1"/>
+        <w:ind w:left="720"/>
+        <w:rPr>
+          <w:lang w:val="en-US"/>
+        </w:rPr>
+      </w:pPr>
+      <w:r>
+        <w:rPr>
+          <w:lang w:val="en-US"/>
+        </w:rPr>
+        <w:t xml:space="preserve">This </w:t>
+      </w:r>
+      <w:r>
+        <w:rPr>
+          <w:lang w:val="en-US"/>
+        </w:rPr>
+        <w:t>aims</w:t>
+      </w:r>
+      <w:r>
+        <w:rPr>
+          <w:lang w:val="en-US"/>
+        </w:rPr>
+        <w:t xml:space="preserve"> to steer investment away from historically problematic airframes while highlighting specific engineering concerns (e.g., vintage amphibious designs in the de Havilland series)</w:t>
+      </w:r>
+      <w:r>
+        <w:rPr>
+          <w:lang w:val="en-US"/>
+        </w:rPr>
+        <w:t>.</w:t>
+      </w:r>
+    </w:p>
+    <w:p>
+      <w:pPr>
+        <w:pStyle w:val="Regular"/>
+        <w:spacing w:after="100" w:afterAutospacing="1"/>
+        <w:rPr>
+          <w:b/>
+          <w:bCs/>
+        </w:rPr>
+      </w:pPr>
+    </w:p>
+    <w:p>
+      <w:pPr>
+        <w:pStyle w:val="Regular"/>
+        <w:spacing w:after="0"/>
+        <w:rPr>
+          <w:b/>
+          <w:bCs/>
+        </w:rPr>
+      </w:pPr>
     </w:p>
     <w:sectPr>
-      <w:headerReference w:type="even" r:id="rId9"/>
-      <w:headerReference w:type="default" r:id="rId10"/>
-      <w:footerReference w:type="even" r:id="rId11"/>
-      <w:footerReference w:type="default" r:id="rId12"/>
-      <w:headerReference w:type="first" r:id="rId13"/>
-      <w:footerReference w:type="first" r:id="rId14"/>
+      <w:headerReference w:type="even" r:id="rId15"/>
+      <w:headerReference w:type="default" r:id="rId16"/>
+      <w:footerReference w:type="even" r:id="rId17"/>
+      <w:footerReference w:type="default" r:id="rId18"/>
+      <w:headerReference w:type="first" r:id="rId19"/>
+      <w:footerReference w:type="first" r:id="rId20"/>
       <w:pgSz w:w="11906" w:h="16838"/>
       <w:pgMar w:top="720" w:right="720" w:bottom="720" w:left="720" w:header="708" w:footer="708" w:gutter="0"/>
       <w:cols w:space="708"/>
@@ -1408,7 +3027,7 @@
       <w:lvlText w:val=""/>
       <w:lvlJc w:val="left"/>
       <w:pPr>
-        <w:ind w:left="720" w:hanging="360"/>
+        <w:ind w:left="360" w:hanging="360"/>
       </w:pPr>
       <w:rPr>
         <w:rFonts w:ascii="Wingdings" w:eastAsiaTheme="minorHAnsi" w:hAnsi="Wingdings" w:cstheme="minorBidi" w:hint="default"/>
@@ -1512,6 +3131,268 @@
     </w:lvl>
   </w:abstractNum>
   <w:abstractNum w:abstractNumId="1" w15:restartNumberingAfterBreak="0">
+    <w:nsid w:val="0CA07A22"/>
+    <w:multiLevelType w:val="hybridMultilevel"/>
+    <w:tmpl w:val="EBBAD6C0"/>
+    <w:lvl w:ilvl="0" w:tplc="2000000B">
+      <w:start w:val="1"/>
+      <w:numFmt w:val="bullet"/>
+      <w:lvlText w:val=""/>
+      <w:lvlJc w:val="left"/>
+      <w:pPr>
+        <w:ind w:left="1260" w:hanging="360"/>
+      </w:pPr>
+      <w:rPr>
+        <w:rFonts w:ascii="Wingdings" w:hAnsi="Wingdings" w:hint="default"/>
+      </w:rPr>
+    </w:lvl>
+    <w:lvl w:ilvl="1" w:tplc="04090003" w:tentative="1">
+      <w:start w:val="1"/>
+      <w:numFmt w:val="bullet"/>
+      <w:lvlText w:val="o"/>
+      <w:lvlJc w:val="left"/>
+      <w:pPr>
+        <w:ind w:left="1980" w:hanging="360"/>
+      </w:pPr>
+      <w:rPr>
+        <w:rFonts w:ascii="Courier New" w:hAnsi="Courier New" w:cs="Courier New" w:hint="default"/>
+      </w:rPr>
+    </w:lvl>
+    <w:lvl w:ilvl="2" w:tplc="04090005" w:tentative="1">
+      <w:start w:val="1"/>
+      <w:numFmt w:val="bullet"/>
+      <w:lvlText w:val=""/>
+      <w:lvlJc w:val="left"/>
+      <w:pPr>
+        <w:ind w:left="2700" w:hanging="360"/>
+      </w:pPr>
+      <w:rPr>
+        <w:rFonts w:ascii="Wingdings" w:hAnsi="Wingdings" w:hint="default"/>
+      </w:rPr>
+    </w:lvl>
+    <w:lvl w:ilvl="3" w:tplc="04090001" w:tentative="1">
+      <w:start w:val="1"/>
+      <w:numFmt w:val="bullet"/>
+      <w:lvlText w:val=""/>
+      <w:lvlJc w:val="left"/>
+      <w:pPr>
+        <w:ind w:left="3420" w:hanging="360"/>
+      </w:pPr>
+      <w:rPr>
+        <w:rFonts w:ascii="Symbol" w:hAnsi="Symbol" w:hint="default"/>
+      </w:rPr>
+    </w:lvl>
+    <w:lvl w:ilvl="4" w:tplc="04090003" w:tentative="1">
+      <w:start w:val="1"/>
+      <w:numFmt w:val="bullet"/>
+      <w:lvlText w:val="o"/>
+      <w:lvlJc w:val="left"/>
+      <w:pPr>
+        <w:ind w:left="4140" w:hanging="360"/>
+      </w:pPr>
+      <w:rPr>
+        <w:rFonts w:ascii="Courier New" w:hAnsi="Courier New" w:cs="Courier New" w:hint="default"/>
+      </w:rPr>
+    </w:lvl>
+    <w:lvl w:ilvl="5" w:tplc="04090005" w:tentative="1">
+      <w:start w:val="1"/>
+      <w:numFmt w:val="bullet"/>
+      <w:lvlText w:val=""/>
+      <w:lvlJc w:val="left"/>
+      <w:pPr>
+        <w:ind w:left="4860" w:hanging="360"/>
+      </w:pPr>
+      <w:rPr>
+        <w:rFonts w:ascii="Wingdings" w:hAnsi="Wingdings" w:hint="default"/>
+      </w:rPr>
+    </w:lvl>
+    <w:lvl w:ilvl="6" w:tplc="04090001" w:tentative="1">
+      <w:start w:val="1"/>
+      <w:numFmt w:val="bullet"/>
+      <w:lvlText w:val=""/>
+      <w:lvlJc w:val="left"/>
+      <w:pPr>
+        <w:ind w:left="5580" w:hanging="360"/>
+      </w:pPr>
+      <w:rPr>
+        <w:rFonts w:ascii="Symbol" w:hAnsi="Symbol" w:hint="default"/>
+      </w:rPr>
+    </w:lvl>
+    <w:lvl w:ilvl="7" w:tplc="04090003" w:tentative="1">
+      <w:start w:val="1"/>
+      <w:numFmt w:val="bullet"/>
+      <w:lvlText w:val="o"/>
+      <w:lvlJc w:val="left"/>
+      <w:pPr>
+        <w:ind w:left="6300" w:hanging="360"/>
+      </w:pPr>
+      <w:rPr>
+        <w:rFonts w:ascii="Courier New" w:hAnsi="Courier New" w:cs="Courier New" w:hint="default"/>
+      </w:rPr>
+    </w:lvl>
+    <w:lvl w:ilvl="8" w:tplc="04090005" w:tentative="1">
+      <w:start w:val="1"/>
+      <w:numFmt w:val="bullet"/>
+      <w:lvlText w:val=""/>
+      <w:lvlJc w:val="left"/>
+      <w:pPr>
+        <w:ind w:left="7020" w:hanging="360"/>
+      </w:pPr>
+      <w:rPr>
+        <w:rFonts w:ascii="Wingdings" w:hAnsi="Wingdings" w:hint="default"/>
+      </w:rPr>
+    </w:lvl>
+  </w:abstractNum>
+  <w:abstractNum w:abstractNumId="2" w15:restartNumberingAfterBreak="0">
+    <w:nsid w:val="0D7856E4"/>
+    <w:multiLevelType w:val="multilevel"/>
+    <w:tmpl w:val="4D2ACD38"/>
+    <w:lvl w:ilvl="0">
+      <w:start w:val="1"/>
+      <w:numFmt w:val="bullet"/>
+      <w:lvlText w:val=""/>
+      <w:lvlJc w:val="left"/>
+      <w:pPr>
+        <w:tabs>
+          <w:tab w:val="num" w:pos="720"/>
+        </w:tabs>
+        <w:ind w:left="720" w:hanging="360"/>
+      </w:pPr>
+      <w:rPr>
+        <w:rFonts w:ascii="Symbol" w:hAnsi="Symbol" w:hint="default"/>
+        <w:sz w:val="20"/>
+      </w:rPr>
+    </w:lvl>
+    <w:lvl w:ilvl="1" w:tentative="1">
+      <w:start w:val="1"/>
+      <w:numFmt w:val="bullet"/>
+      <w:lvlText w:val="o"/>
+      <w:lvlJc w:val="left"/>
+      <w:pPr>
+        <w:tabs>
+          <w:tab w:val="num" w:pos="1440"/>
+        </w:tabs>
+        <w:ind w:left="1440" w:hanging="360"/>
+      </w:pPr>
+      <w:rPr>
+        <w:rFonts w:ascii="Courier New" w:hAnsi="Courier New" w:hint="default"/>
+        <w:sz w:val="20"/>
+      </w:rPr>
+    </w:lvl>
+    <w:lvl w:ilvl="2" w:tentative="1">
+      <w:start w:val="1"/>
+      <w:numFmt w:val="bullet"/>
+      <w:lvlText w:val=""/>
+      <w:lvlJc w:val="left"/>
+      <w:pPr>
+        <w:tabs>
+          <w:tab w:val="num" w:pos="2160"/>
+        </w:tabs>
+        <w:ind w:left="2160" w:hanging="360"/>
+      </w:pPr>
+      <w:rPr>
+        <w:rFonts w:ascii="Wingdings" w:hAnsi="Wingdings" w:hint="default"/>
+        <w:sz w:val="20"/>
+      </w:rPr>
+    </w:lvl>
+    <w:lvl w:ilvl="3" w:tentative="1">
+      <w:start w:val="1"/>
+      <w:numFmt w:val="bullet"/>
+      <w:lvlText w:val=""/>
+      <w:lvlJc w:val="left"/>
+      <w:pPr>
+        <w:tabs>
+          <w:tab w:val="num" w:pos="2880"/>
+        </w:tabs>
+        <w:ind w:left="2880" w:hanging="360"/>
+      </w:pPr>
+      <w:rPr>
+        <w:rFonts w:ascii="Wingdings" w:hAnsi="Wingdings" w:hint="default"/>
+        <w:sz w:val="20"/>
+      </w:rPr>
+    </w:lvl>
+    <w:lvl w:ilvl="4" w:tentative="1">
+      <w:start w:val="1"/>
+      <w:numFmt w:val="bullet"/>
+      <w:lvlText w:val=""/>
+      <w:lvlJc w:val="left"/>
+      <w:pPr>
+        <w:tabs>
+          <w:tab w:val="num" w:pos="3600"/>
+        </w:tabs>
+        <w:ind w:left="3600" w:hanging="360"/>
+      </w:pPr>
+      <w:rPr>
+        <w:rFonts w:ascii="Wingdings" w:hAnsi="Wingdings" w:hint="default"/>
+        <w:sz w:val="20"/>
+      </w:rPr>
+    </w:lvl>
+    <w:lvl w:ilvl="5" w:tentative="1">
+      <w:start w:val="1"/>
+      <w:numFmt w:val="bullet"/>
+      <w:lvlText w:val=""/>
+      <w:lvlJc w:val="left"/>
+      <w:pPr>
+        <w:tabs>
+          <w:tab w:val="num" w:pos="4320"/>
+        </w:tabs>
+        <w:ind w:left="4320" w:hanging="360"/>
+      </w:pPr>
+      <w:rPr>
+        <w:rFonts w:ascii="Wingdings" w:hAnsi="Wingdings" w:hint="default"/>
+        <w:sz w:val="20"/>
+      </w:rPr>
+    </w:lvl>
+    <w:lvl w:ilvl="6" w:tentative="1">
+      <w:start w:val="1"/>
+      <w:numFmt w:val="bullet"/>
+      <w:lvlText w:val=""/>
+      <w:lvlJc w:val="left"/>
+      <w:pPr>
+        <w:tabs>
+          <w:tab w:val="num" w:pos="5040"/>
+        </w:tabs>
+        <w:ind w:left="5040" w:hanging="360"/>
+      </w:pPr>
+      <w:rPr>
+        <w:rFonts w:ascii="Wingdings" w:hAnsi="Wingdings" w:hint="default"/>
+        <w:sz w:val="20"/>
+      </w:rPr>
+    </w:lvl>
+    <w:lvl w:ilvl="7" w:tentative="1">
+      <w:start w:val="1"/>
+      <w:numFmt w:val="bullet"/>
+      <w:lvlText w:val=""/>
+      <w:lvlJc w:val="left"/>
+      <w:pPr>
+        <w:tabs>
+          <w:tab w:val="num" w:pos="5760"/>
+        </w:tabs>
+        <w:ind w:left="5760" w:hanging="360"/>
+      </w:pPr>
+      <w:rPr>
+        <w:rFonts w:ascii="Wingdings" w:hAnsi="Wingdings" w:hint="default"/>
+        <w:sz w:val="20"/>
+      </w:rPr>
+    </w:lvl>
+    <w:lvl w:ilvl="8" w:tentative="1">
+      <w:start w:val="1"/>
+      <w:numFmt w:val="bullet"/>
+      <w:lvlText w:val=""/>
+      <w:lvlJc w:val="left"/>
+      <w:pPr>
+        <w:tabs>
+          <w:tab w:val="num" w:pos="6480"/>
+        </w:tabs>
+        <w:ind w:left="6480" w:hanging="360"/>
+      </w:pPr>
+      <w:rPr>
+        <w:rFonts w:ascii="Wingdings" w:hAnsi="Wingdings" w:hint="default"/>
+        <w:sz w:val="20"/>
+      </w:rPr>
+    </w:lvl>
+  </w:abstractNum>
+  <w:abstractNum w:abstractNumId="3" w15:restartNumberingAfterBreak="0">
     <w:nsid w:val="10FB0F08"/>
     <w:multiLevelType w:val="hybridMultilevel"/>
     <w:tmpl w:val="FB28BD16"/>
@@ -1602,7 +3483,156 @@
       </w:pPr>
     </w:lvl>
   </w:abstractNum>
-  <w:abstractNum w:abstractNumId="2" w15:restartNumberingAfterBreak="0">
+  <w:abstractNum w:abstractNumId="4" w15:restartNumberingAfterBreak="0">
+    <w:nsid w:val="11E5246F"/>
+    <w:multiLevelType w:val="multilevel"/>
+    <w:tmpl w:val="F538EA8A"/>
+    <w:lvl w:ilvl="0">
+      <w:start w:val="1"/>
+      <w:numFmt w:val="bullet"/>
+      <w:lvlText w:val=""/>
+      <w:lvlJc w:val="left"/>
+      <w:pPr>
+        <w:tabs>
+          <w:tab w:val="num" w:pos="1350"/>
+        </w:tabs>
+        <w:ind w:left="1350" w:hanging="360"/>
+      </w:pPr>
+      <w:rPr>
+        <w:rFonts w:ascii="Symbol" w:hAnsi="Symbol" w:hint="default"/>
+        <w:sz w:val="20"/>
+      </w:rPr>
+    </w:lvl>
+    <w:lvl w:ilvl="1" w:tentative="1">
+      <w:start w:val="1"/>
+      <w:numFmt w:val="bullet"/>
+      <w:lvlText w:val="o"/>
+      <w:lvlJc w:val="left"/>
+      <w:pPr>
+        <w:tabs>
+          <w:tab w:val="num" w:pos="2070"/>
+        </w:tabs>
+        <w:ind w:left="2070" w:hanging="360"/>
+      </w:pPr>
+      <w:rPr>
+        <w:rFonts w:ascii="Courier New" w:hAnsi="Courier New" w:hint="default"/>
+        <w:sz w:val="20"/>
+      </w:rPr>
+    </w:lvl>
+    <w:lvl w:ilvl="2" w:tentative="1">
+      <w:start w:val="1"/>
+      <w:numFmt w:val="bullet"/>
+      <w:lvlText w:val=""/>
+      <w:lvlJc w:val="left"/>
+      <w:pPr>
+        <w:tabs>
+          <w:tab w:val="num" w:pos="2790"/>
+        </w:tabs>
+        <w:ind w:left="2790" w:hanging="360"/>
+      </w:pPr>
+      <w:rPr>
+        <w:rFonts w:ascii="Wingdings" w:hAnsi="Wingdings" w:hint="default"/>
+        <w:sz w:val="20"/>
+      </w:rPr>
+    </w:lvl>
+    <w:lvl w:ilvl="3" w:tentative="1">
+      <w:start w:val="1"/>
+      <w:numFmt w:val="bullet"/>
+      <w:lvlText w:val=""/>
+      <w:lvlJc w:val="left"/>
+      <w:pPr>
+        <w:tabs>
+          <w:tab w:val="num" w:pos="3510"/>
+        </w:tabs>
+        <w:ind w:left="3510" w:hanging="360"/>
+      </w:pPr>
+      <w:rPr>
+        <w:rFonts w:ascii="Wingdings" w:hAnsi="Wingdings" w:hint="default"/>
+        <w:sz w:val="20"/>
+      </w:rPr>
+    </w:lvl>
+    <w:lvl w:ilvl="4" w:tentative="1">
+      <w:start w:val="1"/>
+      <w:numFmt w:val="bullet"/>
+      <w:lvlText w:val=""/>
+      <w:lvlJc w:val="left"/>
+      <w:pPr>
+        <w:tabs>
+          <w:tab w:val="num" w:pos="4230"/>
+        </w:tabs>
+        <w:ind w:left="4230" w:hanging="360"/>
+      </w:pPr>
+      <w:rPr>
+        <w:rFonts w:ascii="Wingdings" w:hAnsi="Wingdings" w:hint="default"/>
+        <w:sz w:val="20"/>
+      </w:rPr>
+    </w:lvl>
+    <w:lvl w:ilvl="5" w:tentative="1">
+      <w:start w:val="1"/>
+      <w:numFmt w:val="bullet"/>
+      <w:lvlText w:val=""/>
+      <w:lvlJc w:val="left"/>
+      <w:pPr>
+        <w:tabs>
+          <w:tab w:val="num" w:pos="4950"/>
+        </w:tabs>
+        <w:ind w:left="4950" w:hanging="360"/>
+      </w:pPr>
+      <w:rPr>
+        <w:rFonts w:ascii="Wingdings" w:hAnsi="Wingdings" w:hint="default"/>
+        <w:sz w:val="20"/>
+      </w:rPr>
+    </w:lvl>
+    <w:lvl w:ilvl="6" w:tentative="1">
+      <w:start w:val="1"/>
+      <w:numFmt w:val="bullet"/>
+      <w:lvlText w:val=""/>
+      <w:lvlJc w:val="left"/>
+      <w:pPr>
+        <w:tabs>
+          <w:tab w:val="num" w:pos="5670"/>
+        </w:tabs>
+        <w:ind w:left="5670" w:hanging="360"/>
+      </w:pPr>
+      <w:rPr>
+        <w:rFonts w:ascii="Wingdings" w:hAnsi="Wingdings" w:hint="default"/>
+        <w:sz w:val="20"/>
+      </w:rPr>
+    </w:lvl>
+    <w:lvl w:ilvl="7" w:tentative="1">
+      <w:start w:val="1"/>
+      <w:numFmt w:val="bullet"/>
+      <w:lvlText w:val=""/>
+      <w:lvlJc w:val="left"/>
+      <w:pPr>
+        <w:tabs>
+          <w:tab w:val="num" w:pos="6390"/>
+        </w:tabs>
+        <w:ind w:left="6390" w:hanging="360"/>
+      </w:pPr>
+      <w:rPr>
+        <w:rFonts w:ascii="Wingdings" w:hAnsi="Wingdings" w:hint="default"/>
+        <w:sz w:val="20"/>
+      </w:rPr>
+    </w:lvl>
+    <w:lvl w:ilvl="8" w:tentative="1">
+      <w:start w:val="1"/>
+      <w:numFmt w:val="bullet"/>
+      <w:lvlText w:val=""/>
+      <w:lvlJc w:val="left"/>
+      <w:pPr>
+        <w:tabs>
+          <w:tab w:val="num" w:pos="7110"/>
+        </w:tabs>
+        <w:ind w:left="7110" w:hanging="360"/>
+      </w:pPr>
+      <w:rPr>
+        <w:rFonts w:ascii="Wingdings" w:hAnsi="Wingdings" w:hint="default"/>
+        <w:sz w:val="20"/>
+      </w:rPr>
+    </w:lvl>
+  </w:abstractNum>
+  <w:abstractNum w:abstractNumId="5" w15:restartNumberingAfterBreak="0">
     <w:nsid w:val="233141A0"/>
     <w:multiLevelType w:val="multilevel"/>
     <w:tmpl w:val="A1222302"/>
@@ -1751,7 +3781,7 @@
       </w:rPr>
     </w:lvl>
   </w:abstractNum>
-  <w:abstractNum w:abstractNumId="3" w15:restartNumberingAfterBreak="0">
+  <w:abstractNum w:abstractNumId="6" w15:restartNumberingAfterBreak="0">
     <w:nsid w:val="299F6B94"/>
     <w:multiLevelType w:val="multilevel"/>
     <w:tmpl w:val="D1A2ABC4"/>
@@ -1900,7 +3930,7 @@
       </w:rPr>
     </w:lvl>
   </w:abstractNum>
-  <w:abstractNum w:abstractNumId="4" w15:restartNumberingAfterBreak="0">
+  <w:abstractNum w:abstractNumId="7" w15:restartNumberingAfterBreak="0">
     <w:nsid w:val="2B602E63"/>
     <w:multiLevelType w:val="multilevel"/>
     <w:tmpl w:val="C6181B50"/>
@@ -2017,7 +4047,842 @@
       </w:pPr>
     </w:lvl>
   </w:abstractNum>
-  <w:abstractNum w:abstractNumId="5" w15:restartNumberingAfterBreak="0">
+  <w:abstractNum w:abstractNumId="8" w15:restartNumberingAfterBreak="0">
+    <w:nsid w:val="2CFC7E99"/>
+    <w:multiLevelType w:val="multilevel"/>
+    <w:tmpl w:val="1F709150"/>
+    <w:lvl w:ilvl="0">
+      <w:start w:val="1"/>
+      <w:numFmt w:val="bullet"/>
+      <w:lvlText w:val=""/>
+      <w:lvlJc w:val="left"/>
+      <w:pPr>
+        <w:tabs>
+          <w:tab w:val="num" w:pos="720"/>
+        </w:tabs>
+        <w:ind w:left="720" w:hanging="360"/>
+      </w:pPr>
+      <w:rPr>
+        <w:rFonts w:ascii="Symbol" w:hAnsi="Symbol" w:hint="default"/>
+        <w:sz w:val="20"/>
+      </w:rPr>
+    </w:lvl>
+    <w:lvl w:ilvl="1" w:tentative="1">
+      <w:start w:val="1"/>
+      <w:numFmt w:val="bullet"/>
+      <w:lvlText w:val="o"/>
+      <w:lvlJc w:val="left"/>
+      <w:pPr>
+        <w:tabs>
+          <w:tab w:val="num" w:pos="1440"/>
+        </w:tabs>
+        <w:ind w:left="1440" w:hanging="360"/>
+      </w:pPr>
+      <w:rPr>
+        <w:rFonts w:ascii="Courier New" w:hAnsi="Courier New" w:hint="default"/>
+        <w:sz w:val="20"/>
+      </w:rPr>
+    </w:lvl>
+    <w:lvl w:ilvl="2" w:tentative="1">
+      <w:start w:val="1"/>
+      <w:numFmt w:val="bullet"/>
+      <w:lvlText w:val=""/>
+      <w:lvlJc w:val="left"/>
+      <w:pPr>
+        <w:tabs>
+          <w:tab w:val="num" w:pos="2160"/>
+        </w:tabs>
+        <w:ind w:left="2160" w:hanging="360"/>
+      </w:pPr>
+      <w:rPr>
+        <w:rFonts w:ascii="Wingdings" w:hAnsi="Wingdings" w:hint="default"/>
+        <w:sz w:val="20"/>
+      </w:rPr>
+    </w:lvl>
+    <w:lvl w:ilvl="3" w:tentative="1">
+      <w:start w:val="1"/>
+      <w:numFmt w:val="bullet"/>
+      <w:lvlText w:val=""/>
+      <w:lvlJc w:val="left"/>
+      <w:pPr>
+        <w:tabs>
+          <w:tab w:val="num" w:pos="2880"/>
+        </w:tabs>
+        <w:ind w:left="2880" w:hanging="360"/>
+      </w:pPr>
+      <w:rPr>
+        <w:rFonts w:ascii="Wingdings" w:hAnsi="Wingdings" w:hint="default"/>
+        <w:sz w:val="20"/>
+      </w:rPr>
+    </w:lvl>
+    <w:lvl w:ilvl="4" w:tentative="1">
+      <w:start w:val="1"/>
+      <w:numFmt w:val="bullet"/>
+      <w:lvlText w:val=""/>
+      <w:lvlJc w:val="left"/>
+      <w:pPr>
+        <w:tabs>
+          <w:tab w:val="num" w:pos="3600"/>
+        </w:tabs>
+        <w:ind w:left="3600" w:hanging="360"/>
+      </w:pPr>
+      <w:rPr>
+        <w:rFonts w:ascii="Wingdings" w:hAnsi="Wingdings" w:hint="default"/>
+        <w:sz w:val="20"/>
+      </w:rPr>
+    </w:lvl>
+    <w:lvl w:ilvl="5" w:tentative="1">
+      <w:start w:val="1"/>
+      <w:numFmt w:val="bullet"/>
+      <w:lvlText w:val=""/>
+      <w:lvlJc w:val="left"/>
+      <w:pPr>
+        <w:tabs>
+          <w:tab w:val="num" w:pos="4320"/>
+        </w:tabs>
+        <w:ind w:left="4320" w:hanging="360"/>
+      </w:pPr>
+      <w:rPr>
+        <w:rFonts w:ascii="Wingdings" w:hAnsi="Wingdings" w:hint="default"/>
+        <w:sz w:val="20"/>
+      </w:rPr>
+    </w:lvl>
+    <w:lvl w:ilvl="6" w:tentative="1">
+      <w:start w:val="1"/>
+      <w:numFmt w:val="bullet"/>
+      <w:lvlText w:val=""/>
+      <w:lvlJc w:val="left"/>
+      <w:pPr>
+        <w:tabs>
+          <w:tab w:val="num" w:pos="5040"/>
+        </w:tabs>
+        <w:ind w:left="5040" w:hanging="360"/>
+      </w:pPr>
+      <w:rPr>
+        <w:rFonts w:ascii="Wingdings" w:hAnsi="Wingdings" w:hint="default"/>
+        <w:sz w:val="20"/>
+      </w:rPr>
+    </w:lvl>
+    <w:lvl w:ilvl="7" w:tentative="1">
+      <w:start w:val="1"/>
+      <w:numFmt w:val="bullet"/>
+      <w:lvlText w:val=""/>
+      <w:lvlJc w:val="left"/>
+      <w:pPr>
+        <w:tabs>
+          <w:tab w:val="num" w:pos="5760"/>
+        </w:tabs>
+        <w:ind w:left="5760" w:hanging="360"/>
+      </w:pPr>
+      <w:rPr>
+        <w:rFonts w:ascii="Wingdings" w:hAnsi="Wingdings" w:hint="default"/>
+        <w:sz w:val="20"/>
+      </w:rPr>
+    </w:lvl>
+    <w:lvl w:ilvl="8" w:tentative="1">
+      <w:start w:val="1"/>
+      <w:numFmt w:val="bullet"/>
+      <w:lvlText w:val=""/>
+      <w:lvlJc w:val="left"/>
+      <w:pPr>
+        <w:tabs>
+          <w:tab w:val="num" w:pos="6480"/>
+        </w:tabs>
+        <w:ind w:left="6480" w:hanging="360"/>
+      </w:pPr>
+      <w:rPr>
+        <w:rFonts w:ascii="Wingdings" w:hAnsi="Wingdings" w:hint="default"/>
+        <w:sz w:val="20"/>
+      </w:rPr>
+    </w:lvl>
+  </w:abstractNum>
+  <w:abstractNum w:abstractNumId="9" w15:restartNumberingAfterBreak="0">
+    <w:nsid w:val="3294257C"/>
+    <w:multiLevelType w:val="multilevel"/>
+    <w:tmpl w:val="BB3A1C0A"/>
+    <w:lvl w:ilvl="0">
+      <w:start w:val="1"/>
+      <w:numFmt w:val="decimal"/>
+      <w:lvlText w:val="%1."/>
+      <w:lvlJc w:val="left"/>
+      <w:pPr>
+        <w:tabs>
+          <w:tab w:val="num" w:pos="720"/>
+        </w:tabs>
+        <w:ind w:left="720" w:hanging="360"/>
+      </w:pPr>
+      <w:rPr>
+        <w:b/>
+        <w:bCs/>
+      </w:rPr>
+    </w:lvl>
+    <w:lvl w:ilvl="1" w:tentative="1">
+      <w:start w:val="1"/>
+      <w:numFmt w:val="decimal"/>
+      <w:lvlText w:val="%2."/>
+      <w:lvlJc w:val="left"/>
+      <w:pPr>
+        <w:tabs>
+          <w:tab w:val="num" w:pos="1440"/>
+        </w:tabs>
+        <w:ind w:left="1440" w:hanging="360"/>
+      </w:pPr>
+    </w:lvl>
+    <w:lvl w:ilvl="2" w:tentative="1">
+      <w:start w:val="1"/>
+      <w:numFmt w:val="decimal"/>
+      <w:lvlText w:val="%3."/>
+      <w:lvlJc w:val="left"/>
+      <w:pPr>
+        <w:tabs>
+          <w:tab w:val="num" w:pos="2160"/>
+        </w:tabs>
+        <w:ind w:left="2160" w:hanging="360"/>
+      </w:pPr>
+    </w:lvl>
+    <w:lvl w:ilvl="3" w:tentative="1">
+      <w:start w:val="1"/>
+      <w:numFmt w:val="decimal"/>
+      <w:lvlText w:val="%4."/>
+      <w:lvlJc w:val="left"/>
+      <w:pPr>
+        <w:tabs>
+          <w:tab w:val="num" w:pos="2880"/>
+        </w:tabs>
+        <w:ind w:left="2880" w:hanging="360"/>
+      </w:pPr>
+    </w:lvl>
+    <w:lvl w:ilvl="4" w:tentative="1">
+      <w:start w:val="1"/>
+      <w:numFmt w:val="decimal"/>
+      <w:lvlText w:val="%5."/>
+      <w:lvlJc w:val="left"/>
+      <w:pPr>
+        <w:tabs>
+          <w:tab w:val="num" w:pos="3600"/>
+        </w:tabs>
+        <w:ind w:left="3600" w:hanging="360"/>
+      </w:pPr>
+    </w:lvl>
+    <w:lvl w:ilvl="5" w:tentative="1">
+      <w:start w:val="1"/>
+      <w:numFmt w:val="decimal"/>
+      <w:lvlText w:val="%6."/>
+      <w:lvlJc w:val="left"/>
+      <w:pPr>
+        <w:tabs>
+          <w:tab w:val="num" w:pos="4320"/>
+        </w:tabs>
+        <w:ind w:left="4320" w:hanging="360"/>
+      </w:pPr>
+    </w:lvl>
+    <w:lvl w:ilvl="6" w:tentative="1">
+      <w:start w:val="1"/>
+      <w:numFmt w:val="decimal"/>
+      <w:lvlText w:val="%7."/>
+      <w:lvlJc w:val="left"/>
+      <w:pPr>
+        <w:tabs>
+          <w:tab w:val="num" w:pos="5040"/>
+        </w:tabs>
+        <w:ind w:left="5040" w:hanging="360"/>
+      </w:pPr>
+    </w:lvl>
+    <w:lvl w:ilvl="7" w:tentative="1">
+      <w:start w:val="1"/>
+      <w:numFmt w:val="decimal"/>
+      <w:lvlText w:val="%8."/>
+      <w:lvlJc w:val="left"/>
+      <w:pPr>
+        <w:tabs>
+          <w:tab w:val="num" w:pos="5760"/>
+        </w:tabs>
+        <w:ind w:left="5760" w:hanging="360"/>
+      </w:pPr>
+    </w:lvl>
+    <w:lvl w:ilvl="8" w:tentative="1">
+      <w:start w:val="1"/>
+      <w:numFmt w:val="decimal"/>
+      <w:lvlText w:val="%9."/>
+      <w:lvlJc w:val="left"/>
+      <w:pPr>
+        <w:tabs>
+          <w:tab w:val="num" w:pos="6480"/>
+        </w:tabs>
+        <w:ind w:left="6480" w:hanging="360"/>
+      </w:pPr>
+    </w:lvl>
+  </w:abstractNum>
+  <w:abstractNum w:abstractNumId="10" w15:restartNumberingAfterBreak="0">
+    <w:nsid w:val="40E85471"/>
+    <w:multiLevelType w:val="hybridMultilevel"/>
+    <w:tmpl w:val="8536F480"/>
+    <w:lvl w:ilvl="0" w:tplc="0409000B">
+      <w:start w:val="1"/>
+      <w:numFmt w:val="bullet"/>
+      <w:lvlText w:val=""/>
+      <w:lvlJc w:val="left"/>
+      <w:pPr>
+        <w:ind w:left="1260" w:hanging="360"/>
+      </w:pPr>
+      <w:rPr>
+        <w:rFonts w:ascii="Wingdings" w:hAnsi="Wingdings" w:hint="default"/>
+      </w:rPr>
+    </w:lvl>
+    <w:lvl w:ilvl="1" w:tplc="04090003" w:tentative="1">
+      <w:start w:val="1"/>
+      <w:numFmt w:val="bullet"/>
+      <w:lvlText w:val="o"/>
+      <w:lvlJc w:val="left"/>
+      <w:pPr>
+        <w:ind w:left="1980" w:hanging="360"/>
+      </w:pPr>
+      <w:rPr>
+        <w:rFonts w:ascii="Courier New" w:hAnsi="Courier New" w:cs="Courier New" w:hint="default"/>
+      </w:rPr>
+    </w:lvl>
+    <w:lvl w:ilvl="2" w:tplc="04090005" w:tentative="1">
+      <w:start w:val="1"/>
+      <w:numFmt w:val="bullet"/>
+      <w:lvlText w:val=""/>
+      <w:lvlJc w:val="left"/>
+      <w:pPr>
+        <w:ind w:left="2700" w:hanging="360"/>
+      </w:pPr>
+      <w:rPr>
+        <w:rFonts w:ascii="Wingdings" w:hAnsi="Wingdings" w:hint="default"/>
+      </w:rPr>
+    </w:lvl>
+    <w:lvl w:ilvl="3" w:tplc="04090001" w:tentative="1">
+      <w:start w:val="1"/>
+      <w:numFmt w:val="bullet"/>
+      <w:lvlText w:val=""/>
+      <w:lvlJc w:val="left"/>
+      <w:pPr>
+        <w:ind w:left="3420" w:hanging="360"/>
+      </w:pPr>
+      <w:rPr>
+        <w:rFonts w:ascii="Symbol" w:hAnsi="Symbol" w:hint="default"/>
+      </w:rPr>
+    </w:lvl>
+    <w:lvl w:ilvl="4" w:tplc="04090003" w:tentative="1">
+      <w:start w:val="1"/>
+      <w:numFmt w:val="bullet"/>
+      <w:lvlText w:val="o"/>
+      <w:lvlJc w:val="left"/>
+      <w:pPr>
+        <w:ind w:left="4140" w:hanging="360"/>
+      </w:pPr>
+      <w:rPr>
+        <w:rFonts w:ascii="Courier New" w:hAnsi="Courier New" w:cs="Courier New" w:hint="default"/>
+      </w:rPr>
+    </w:lvl>
+    <w:lvl w:ilvl="5" w:tplc="04090005" w:tentative="1">
+      <w:start w:val="1"/>
+      <w:numFmt w:val="bullet"/>
+      <w:lvlText w:val=""/>
+      <w:lvlJc w:val="left"/>
+      <w:pPr>
+        <w:ind w:left="4860" w:hanging="360"/>
+      </w:pPr>
+      <w:rPr>
+        <w:rFonts w:ascii="Wingdings" w:hAnsi="Wingdings" w:hint="default"/>
+      </w:rPr>
+    </w:lvl>
+    <w:lvl w:ilvl="6" w:tplc="04090001" w:tentative="1">
+      <w:start w:val="1"/>
+      <w:numFmt w:val="bullet"/>
+      <w:lvlText w:val=""/>
+      <w:lvlJc w:val="left"/>
+      <w:pPr>
+        <w:ind w:left="5580" w:hanging="360"/>
+      </w:pPr>
+      <w:rPr>
+        <w:rFonts w:ascii="Symbol" w:hAnsi="Symbol" w:hint="default"/>
+      </w:rPr>
+    </w:lvl>
+    <w:lvl w:ilvl="7" w:tplc="04090003" w:tentative="1">
+      <w:start w:val="1"/>
+      <w:numFmt w:val="bullet"/>
+      <w:lvlText w:val="o"/>
+      <w:lvlJc w:val="left"/>
+      <w:pPr>
+        <w:ind w:left="6300" w:hanging="360"/>
+      </w:pPr>
+      <w:rPr>
+        <w:rFonts w:ascii="Courier New" w:hAnsi="Courier New" w:cs="Courier New" w:hint="default"/>
+      </w:rPr>
+    </w:lvl>
+    <w:lvl w:ilvl="8" w:tplc="04090005" w:tentative="1">
+      <w:start w:val="1"/>
+      <w:numFmt w:val="bullet"/>
+      <w:lvlText w:val=""/>
+      <w:lvlJc w:val="left"/>
+      <w:pPr>
+        <w:ind w:left="7020" w:hanging="360"/>
+      </w:pPr>
+      <w:rPr>
+        <w:rFonts w:ascii="Wingdings" w:hAnsi="Wingdings" w:hint="default"/>
+      </w:rPr>
+    </w:lvl>
+  </w:abstractNum>
+  <w:abstractNum w:abstractNumId="11" w15:restartNumberingAfterBreak="0">
+    <w:nsid w:val="4135503F"/>
+    <w:multiLevelType w:val="hybridMultilevel"/>
+    <w:tmpl w:val="ABE0377E"/>
+    <w:lvl w:ilvl="0" w:tplc="0409000B">
+      <w:start w:val="1"/>
+      <w:numFmt w:val="bullet"/>
+      <w:lvlText w:val=""/>
+      <w:lvlJc w:val="left"/>
+      <w:pPr>
+        <w:ind w:left="1260" w:hanging="360"/>
+      </w:pPr>
+      <w:rPr>
+        <w:rFonts w:ascii="Wingdings" w:hAnsi="Wingdings" w:hint="default"/>
+      </w:rPr>
+    </w:lvl>
+    <w:lvl w:ilvl="1" w:tplc="04090003" w:tentative="1">
+      <w:start w:val="1"/>
+      <w:numFmt w:val="bullet"/>
+      <w:lvlText w:val="o"/>
+      <w:lvlJc w:val="left"/>
+      <w:pPr>
+        <w:ind w:left="1980" w:hanging="360"/>
+      </w:pPr>
+      <w:rPr>
+        <w:rFonts w:ascii="Courier New" w:hAnsi="Courier New" w:cs="Courier New" w:hint="default"/>
+      </w:rPr>
+    </w:lvl>
+    <w:lvl w:ilvl="2" w:tplc="04090005" w:tentative="1">
+      <w:start w:val="1"/>
+      <w:numFmt w:val="bullet"/>
+      <w:lvlText w:val=""/>
+      <w:lvlJc w:val="left"/>
+      <w:pPr>
+        <w:ind w:left="2700" w:hanging="360"/>
+      </w:pPr>
+      <w:rPr>
+        <w:rFonts w:ascii="Wingdings" w:hAnsi="Wingdings" w:hint="default"/>
+      </w:rPr>
+    </w:lvl>
+    <w:lvl w:ilvl="3" w:tplc="04090001" w:tentative="1">
+      <w:start w:val="1"/>
+      <w:numFmt w:val="bullet"/>
+      <w:lvlText w:val=""/>
+      <w:lvlJc w:val="left"/>
+      <w:pPr>
+        <w:ind w:left="3420" w:hanging="360"/>
+      </w:pPr>
+      <w:rPr>
+        <w:rFonts w:ascii="Symbol" w:hAnsi="Symbol" w:hint="default"/>
+      </w:rPr>
+    </w:lvl>
+    <w:lvl w:ilvl="4" w:tplc="04090003" w:tentative="1">
+      <w:start w:val="1"/>
+      <w:numFmt w:val="bullet"/>
+      <w:lvlText w:val="o"/>
+      <w:lvlJc w:val="left"/>
+      <w:pPr>
+        <w:ind w:left="4140" w:hanging="360"/>
+      </w:pPr>
+      <w:rPr>
+        <w:rFonts w:ascii="Courier New" w:hAnsi="Courier New" w:cs="Courier New" w:hint="default"/>
+      </w:rPr>
+    </w:lvl>
+    <w:lvl w:ilvl="5" w:tplc="04090005" w:tentative="1">
+      <w:start w:val="1"/>
+      <w:numFmt w:val="bullet"/>
+      <w:lvlText w:val=""/>
+      <w:lvlJc w:val="left"/>
+      <w:pPr>
+        <w:ind w:left="4860" w:hanging="360"/>
+      </w:pPr>
+      <w:rPr>
+        <w:rFonts w:ascii="Wingdings" w:hAnsi="Wingdings" w:hint="default"/>
+      </w:rPr>
+    </w:lvl>
+    <w:lvl w:ilvl="6" w:tplc="04090001" w:tentative="1">
+      <w:start w:val="1"/>
+      <w:numFmt w:val="bullet"/>
+      <w:lvlText w:val=""/>
+      <w:lvlJc w:val="left"/>
+      <w:pPr>
+        <w:ind w:left="5580" w:hanging="360"/>
+      </w:pPr>
+      <w:rPr>
+        <w:rFonts w:ascii="Symbol" w:hAnsi="Symbol" w:hint="default"/>
+      </w:rPr>
+    </w:lvl>
+    <w:lvl w:ilvl="7" w:tplc="04090003" w:tentative="1">
+      <w:start w:val="1"/>
+      <w:numFmt w:val="bullet"/>
+      <w:lvlText w:val="o"/>
+      <w:lvlJc w:val="left"/>
+      <w:pPr>
+        <w:ind w:left="6300" w:hanging="360"/>
+      </w:pPr>
+      <w:rPr>
+        <w:rFonts w:ascii="Courier New" w:hAnsi="Courier New" w:cs="Courier New" w:hint="default"/>
+      </w:rPr>
+    </w:lvl>
+    <w:lvl w:ilvl="8" w:tplc="04090005" w:tentative="1">
+      <w:start w:val="1"/>
+      <w:numFmt w:val="bullet"/>
+      <w:lvlText w:val=""/>
+      <w:lvlJc w:val="left"/>
+      <w:pPr>
+        <w:ind w:left="7020" w:hanging="360"/>
+      </w:pPr>
+      <w:rPr>
+        <w:rFonts w:ascii="Wingdings" w:hAnsi="Wingdings" w:hint="default"/>
+      </w:rPr>
+    </w:lvl>
+  </w:abstractNum>
+  <w:abstractNum w:abstractNumId="12" w15:restartNumberingAfterBreak="0">
+    <w:nsid w:val="48D96666"/>
+    <w:multiLevelType w:val="hybridMultilevel"/>
+    <w:tmpl w:val="7702E826"/>
+    <w:lvl w:ilvl="0" w:tplc="0409000D">
+      <w:start w:val="1"/>
+      <w:numFmt w:val="bullet"/>
+      <w:lvlText w:val=""/>
+      <w:lvlJc w:val="left"/>
+      <w:pPr>
+        <w:ind w:left="360" w:hanging="360"/>
+      </w:pPr>
+      <w:rPr>
+        <w:rFonts w:ascii="Wingdings" w:hAnsi="Wingdings" w:hint="default"/>
+      </w:rPr>
+    </w:lvl>
+    <w:lvl w:ilvl="1" w:tplc="FFFFFFFF" w:tentative="1">
+      <w:start w:val="1"/>
+      <w:numFmt w:val="bullet"/>
+      <w:lvlText w:val="o"/>
+      <w:lvlJc w:val="left"/>
+      <w:pPr>
+        <w:ind w:left="1440" w:hanging="360"/>
+      </w:pPr>
+      <w:rPr>
+        <w:rFonts w:ascii="Courier New" w:hAnsi="Courier New" w:cs="Courier New" w:hint="default"/>
+      </w:rPr>
+    </w:lvl>
+    <w:lvl w:ilvl="2" w:tplc="FFFFFFFF" w:tentative="1">
+      <w:start w:val="1"/>
+      <w:numFmt w:val="bullet"/>
+      <w:lvlText w:val=""/>
+      <w:lvlJc w:val="left"/>
+      <w:pPr>
+        <w:ind w:left="2160" w:hanging="360"/>
+      </w:pPr>
+      <w:rPr>
+        <w:rFonts w:ascii="Wingdings" w:hAnsi="Wingdings" w:hint="default"/>
+      </w:rPr>
+    </w:lvl>
+    <w:lvl w:ilvl="3" w:tplc="FFFFFFFF" w:tentative="1">
+      <w:start w:val="1"/>
+      <w:numFmt w:val="bullet"/>
+      <w:lvlText w:val=""/>
+      <w:lvlJc w:val="left"/>
+      <w:pPr>
+        <w:ind w:left="2880" w:hanging="360"/>
+      </w:pPr>
+      <w:rPr>
+        <w:rFonts w:ascii="Symbol" w:hAnsi="Symbol" w:hint="default"/>
+      </w:rPr>
+    </w:lvl>
+    <w:lvl w:ilvl="4" w:tplc="FFFFFFFF" w:tentative="1">
+      <w:start w:val="1"/>
+      <w:numFmt w:val="bullet"/>
+      <w:lvlText w:val="o"/>
+      <w:lvlJc w:val="left"/>
+      <w:pPr>
+        <w:ind w:left="3600" w:hanging="360"/>
+      </w:pPr>
+      <w:rPr>
+        <w:rFonts w:ascii="Courier New" w:hAnsi="Courier New" w:cs="Courier New" w:hint="default"/>
+      </w:rPr>
+    </w:lvl>
+    <w:lvl w:ilvl="5" w:tplc="FFFFFFFF" w:tentative="1">
+      <w:start w:val="1"/>
+      <w:numFmt w:val="bullet"/>
+      <w:lvlText w:val=""/>
+      <w:lvlJc w:val="left"/>
+      <w:pPr>
+        <w:ind w:left="4320" w:hanging="360"/>
+      </w:pPr>
+      <w:rPr>
+        <w:rFonts w:ascii="Wingdings" w:hAnsi="Wingdings" w:hint="default"/>
+      </w:rPr>
+    </w:lvl>
+    <w:lvl w:ilvl="6" w:tplc="FFFFFFFF" w:tentative="1">
+      <w:start w:val="1"/>
+      <w:numFmt w:val="bullet"/>
+      <w:lvlText w:val=""/>
+      <w:lvlJc w:val="left"/>
+      <w:pPr>
+        <w:ind w:left="5040" w:hanging="360"/>
+      </w:pPr>
+      <w:rPr>
+        <w:rFonts w:ascii="Symbol" w:hAnsi="Symbol" w:hint="default"/>
+      </w:rPr>
+    </w:lvl>
+    <w:lvl w:ilvl="7" w:tplc="FFFFFFFF" w:tentative="1">
+      <w:start w:val="1"/>
+      <w:numFmt w:val="bullet"/>
+      <w:lvlText w:val="o"/>
+      <w:lvlJc w:val="left"/>
+      <w:pPr>
+        <w:ind w:left="5760" w:hanging="360"/>
+      </w:pPr>
+      <w:rPr>
+        <w:rFonts w:ascii="Courier New" w:hAnsi="Courier New" w:cs="Courier New" w:hint="default"/>
+      </w:rPr>
+    </w:lvl>
+    <w:lvl w:ilvl="8" w:tplc="FFFFFFFF" w:tentative="1">
+      <w:start w:val="1"/>
+      <w:numFmt w:val="bullet"/>
+      <w:lvlText w:val=""/>
+      <w:lvlJc w:val="left"/>
+      <w:pPr>
+        <w:ind w:left="6480" w:hanging="360"/>
+      </w:pPr>
+      <w:rPr>
+        <w:rFonts w:ascii="Wingdings" w:hAnsi="Wingdings" w:hint="default"/>
+      </w:rPr>
+    </w:lvl>
+  </w:abstractNum>
+  <w:abstractNum w:abstractNumId="13" w15:restartNumberingAfterBreak="0">
+    <w:nsid w:val="4A445DBA"/>
+    <w:multiLevelType w:val="hybridMultilevel"/>
+    <w:tmpl w:val="F2182138"/>
+    <w:lvl w:ilvl="0" w:tplc="2000000B">
+      <w:start w:val="1"/>
+      <w:numFmt w:val="bullet"/>
+      <w:lvlText w:val=""/>
+      <w:lvlJc w:val="left"/>
+      <w:pPr>
+        <w:ind w:left="1191" w:hanging="360"/>
+      </w:pPr>
+      <w:rPr>
+        <w:rFonts w:ascii="Wingdings" w:hAnsi="Wingdings" w:hint="default"/>
+      </w:rPr>
+    </w:lvl>
+    <w:lvl w:ilvl="1" w:tplc="04090003" w:tentative="1">
+      <w:start w:val="1"/>
+      <w:numFmt w:val="bullet"/>
+      <w:lvlText w:val="o"/>
+      <w:lvlJc w:val="left"/>
+      <w:pPr>
+        <w:ind w:left="1911" w:hanging="360"/>
+      </w:pPr>
+      <w:rPr>
+        <w:rFonts w:ascii="Courier New" w:hAnsi="Courier New" w:cs="Courier New" w:hint="default"/>
+      </w:rPr>
+    </w:lvl>
+    <w:lvl w:ilvl="2" w:tplc="04090005" w:tentative="1">
+      <w:start w:val="1"/>
+      <w:numFmt w:val="bullet"/>
+      <w:lvlText w:val=""/>
+      <w:lvlJc w:val="left"/>
+      <w:pPr>
+        <w:ind w:left="2631" w:hanging="360"/>
+      </w:pPr>
+      <w:rPr>
+        <w:rFonts w:ascii="Wingdings" w:hAnsi="Wingdings" w:hint="default"/>
+      </w:rPr>
+    </w:lvl>
+    <w:lvl w:ilvl="3" w:tplc="04090001" w:tentative="1">
+      <w:start w:val="1"/>
+      <w:numFmt w:val="bullet"/>
+      <w:lvlText w:val=""/>
+      <w:lvlJc w:val="left"/>
+      <w:pPr>
+        <w:ind w:left="3351" w:hanging="360"/>
+      </w:pPr>
+      <w:rPr>
+        <w:rFonts w:ascii="Symbol" w:hAnsi="Symbol" w:hint="default"/>
+      </w:rPr>
+    </w:lvl>
+    <w:lvl w:ilvl="4" w:tplc="04090003" w:tentative="1">
+      <w:start w:val="1"/>
+      <w:numFmt w:val="bullet"/>
+      <w:lvlText w:val="o"/>
+      <w:lvlJc w:val="left"/>
+      <w:pPr>
+        <w:ind w:left="4071" w:hanging="360"/>
+      </w:pPr>
+      <w:rPr>
+        <w:rFonts w:ascii="Courier New" w:hAnsi="Courier New" w:cs="Courier New" w:hint="default"/>
+      </w:rPr>
+    </w:lvl>
+    <w:lvl w:ilvl="5" w:tplc="04090005" w:tentative="1">
+      <w:start w:val="1"/>
+      <w:numFmt w:val="bullet"/>
+      <w:lvlText w:val=""/>
+      <w:lvlJc w:val="left"/>
+      <w:pPr>
+        <w:ind w:left="4791" w:hanging="360"/>
+      </w:pPr>
+      <w:rPr>
+        <w:rFonts w:ascii="Wingdings" w:hAnsi="Wingdings" w:hint="default"/>
+      </w:rPr>
+    </w:lvl>
+    <w:lvl w:ilvl="6" w:tplc="04090001" w:tentative="1">
+      <w:start w:val="1"/>
+      <w:numFmt w:val="bullet"/>
+      <w:lvlText w:val=""/>
+      <w:lvlJc w:val="left"/>
+      <w:pPr>
+        <w:ind w:left="5511" w:hanging="360"/>
+      </w:pPr>
+      <w:rPr>
+        <w:rFonts w:ascii="Symbol" w:hAnsi="Symbol" w:hint="default"/>
+      </w:rPr>
+    </w:lvl>
+    <w:lvl w:ilvl="7" w:tplc="04090003" w:tentative="1">
+      <w:start w:val="1"/>
+      <w:numFmt w:val="bullet"/>
+      <w:lvlText w:val="o"/>
+      <w:lvlJc w:val="left"/>
+      <w:pPr>
+        <w:ind w:left="6231" w:hanging="360"/>
+      </w:pPr>
+      <w:rPr>
+        <w:rFonts w:ascii="Courier New" w:hAnsi="Courier New" w:cs="Courier New" w:hint="default"/>
+      </w:rPr>
+    </w:lvl>
+    <w:lvl w:ilvl="8" w:tplc="04090005" w:tentative="1">
+      <w:start w:val="1"/>
+      <w:numFmt w:val="bullet"/>
+      <w:lvlText w:val=""/>
+      <w:lvlJc w:val="left"/>
+      <w:pPr>
+        <w:ind w:left="6951" w:hanging="360"/>
+      </w:pPr>
+      <w:rPr>
+        <w:rFonts w:ascii="Wingdings" w:hAnsi="Wingdings" w:hint="default"/>
+      </w:rPr>
+    </w:lvl>
+  </w:abstractNum>
+  <w:abstractNum w:abstractNumId="14" w15:restartNumberingAfterBreak="0">
+    <w:nsid w:val="5E2C02DA"/>
+    <w:multiLevelType w:val="multilevel"/>
+    <w:tmpl w:val="69789502"/>
+    <w:lvl w:ilvl="0">
+      <w:start w:val="3"/>
+      <w:numFmt w:val="decimal"/>
+      <w:lvlText w:val="%1."/>
+      <w:lvlJc w:val="left"/>
+      <w:pPr>
+        <w:tabs>
+          <w:tab w:val="num" w:pos="720"/>
+        </w:tabs>
+        <w:ind w:left="720" w:hanging="360"/>
+      </w:pPr>
+      <w:rPr>
+        <w:b/>
+        <w:bCs/>
+      </w:rPr>
+    </w:lvl>
+    <w:lvl w:ilvl="1" w:tentative="1">
+      <w:start w:val="1"/>
+      <w:numFmt w:val="decimal"/>
+      <w:lvlText w:val="%2."/>
+      <w:lvlJc w:val="left"/>
+      <w:pPr>
+        <w:tabs>
+          <w:tab w:val="num" w:pos="1440"/>
+        </w:tabs>
+        <w:ind w:left="1440" w:hanging="360"/>
+      </w:pPr>
+    </w:lvl>
+    <w:lvl w:ilvl="2" w:tentative="1">
+      <w:start w:val="1"/>
+      <w:numFmt w:val="decimal"/>
+      <w:lvlText w:val="%3."/>
+      <w:lvlJc w:val="left"/>
+      <w:pPr>
+        <w:tabs>
+          <w:tab w:val="num" w:pos="2160"/>
+        </w:tabs>
+        <w:ind w:left="2160" w:hanging="360"/>
+      </w:pPr>
+    </w:lvl>
+    <w:lvl w:ilvl="3" w:tentative="1">
+      <w:start w:val="1"/>
+      <w:numFmt w:val="decimal"/>
+      <w:lvlText w:val="%4."/>
+      <w:lvlJc w:val="left"/>
+      <w:pPr>
+        <w:tabs>
+          <w:tab w:val="num" w:pos="2880"/>
+        </w:tabs>
+        <w:ind w:left="2880" w:hanging="360"/>
+      </w:pPr>
+    </w:lvl>
+    <w:lvl w:ilvl="4" w:tentative="1">
+      <w:start w:val="1"/>
+      <w:numFmt w:val="decimal"/>
+      <w:lvlText w:val="%5."/>
+      <w:lvlJc w:val="left"/>
+      <w:pPr>
+        <w:tabs>
+          <w:tab w:val="num" w:pos="3600"/>
+        </w:tabs>
+        <w:ind w:left="3600" w:hanging="360"/>
+      </w:pPr>
+    </w:lvl>
+    <w:lvl w:ilvl="5" w:tentative="1">
+      <w:start w:val="1"/>
+      <w:numFmt w:val="decimal"/>
+      <w:lvlText w:val="%6."/>
+      <w:lvlJc w:val="left"/>
+      <w:pPr>
+        <w:tabs>
+          <w:tab w:val="num" w:pos="4320"/>
+        </w:tabs>
+        <w:ind w:left="4320" w:hanging="360"/>
+      </w:pPr>
+    </w:lvl>
+    <w:lvl w:ilvl="6" w:tentative="1">
+      <w:start w:val="1"/>
+      <w:numFmt w:val="decimal"/>
+      <w:lvlText w:val="%7."/>
+      <w:lvlJc w:val="left"/>
+      <w:pPr>
+        <w:tabs>
+          <w:tab w:val="num" w:pos="5040"/>
+        </w:tabs>
+        <w:ind w:left="5040" w:hanging="360"/>
+      </w:pPr>
+    </w:lvl>
+    <w:lvl w:ilvl="7" w:tentative="1">
+      <w:start w:val="1"/>
+      <w:numFmt w:val="decimal"/>
+      <w:lvlText w:val="%8."/>
+      <w:lvlJc w:val="left"/>
+      <w:pPr>
+        <w:tabs>
+          <w:tab w:val="num" w:pos="5760"/>
+        </w:tabs>
+        <w:ind w:left="5760" w:hanging="360"/>
+      </w:pPr>
+    </w:lvl>
+    <w:lvl w:ilvl="8" w:tentative="1">
+      <w:start w:val="1"/>
+      <w:numFmt w:val="decimal"/>
+      <w:lvlText w:val="%9."/>
+      <w:lvlJc w:val="left"/>
+      <w:pPr>
+        <w:tabs>
+          <w:tab w:val="num" w:pos="6480"/>
+        </w:tabs>
+        <w:ind w:left="6480" w:hanging="360"/>
+      </w:pPr>
+    </w:lvl>
+  </w:abstractNum>
+  <w:abstractNum w:abstractNumId="15" w15:restartNumberingAfterBreak="0">
     <w:nsid w:val="65302A34"/>
     <w:multiLevelType w:val="multilevel"/>
     <w:tmpl w:val="7FCAD38C"/>
@@ -2138,23 +5003,241 @@
       </w:pPr>
     </w:lvl>
   </w:abstractNum>
+  <w:abstractNum w:abstractNumId="16" w15:restartNumberingAfterBreak="0">
+    <w:nsid w:val="6CA07AD7"/>
+    <w:multiLevelType w:val="hybridMultilevel"/>
+    <w:tmpl w:val="B6B00370"/>
+    <w:lvl w:ilvl="0" w:tplc="5B46F330">
+      <w:start w:val="1"/>
+      <w:numFmt w:val="lowerLetter"/>
+      <w:lvlText w:val="%1)"/>
+      <w:lvlJc w:val="left"/>
+      <w:pPr>
+        <w:ind w:left="720" w:hanging="360"/>
+      </w:pPr>
+      <w:rPr>
+        <w:rFonts w:hint="default"/>
+        <w:b/>
+        <w:bCs/>
+      </w:rPr>
+    </w:lvl>
+    <w:lvl w:ilvl="1" w:tplc="04090019" w:tentative="1">
+      <w:start w:val="1"/>
+      <w:numFmt w:val="lowerLetter"/>
+      <w:lvlText w:val="%2."/>
+      <w:lvlJc w:val="left"/>
+      <w:pPr>
+        <w:ind w:left="1440" w:hanging="360"/>
+      </w:pPr>
+    </w:lvl>
+    <w:lvl w:ilvl="2" w:tplc="0409001B" w:tentative="1">
+      <w:start w:val="1"/>
+      <w:numFmt w:val="lowerRoman"/>
+      <w:lvlText w:val="%3."/>
+      <w:lvlJc w:val="right"/>
+      <w:pPr>
+        <w:ind w:left="2160" w:hanging="180"/>
+      </w:pPr>
+    </w:lvl>
+    <w:lvl w:ilvl="3" w:tplc="0409000F" w:tentative="1">
+      <w:start w:val="1"/>
+      <w:numFmt w:val="decimal"/>
+      <w:lvlText w:val="%4."/>
+      <w:lvlJc w:val="left"/>
+      <w:pPr>
+        <w:ind w:left="2880" w:hanging="360"/>
+      </w:pPr>
+    </w:lvl>
+    <w:lvl w:ilvl="4" w:tplc="04090019" w:tentative="1">
+      <w:start w:val="1"/>
+      <w:numFmt w:val="lowerLetter"/>
+      <w:lvlText w:val="%5."/>
+      <w:lvlJc w:val="left"/>
+      <w:pPr>
+        <w:ind w:left="3600" w:hanging="360"/>
+      </w:pPr>
+    </w:lvl>
+    <w:lvl w:ilvl="5" w:tplc="0409001B" w:tentative="1">
+      <w:start w:val="1"/>
+      <w:numFmt w:val="lowerRoman"/>
+      <w:lvlText w:val="%6."/>
+      <w:lvlJc w:val="right"/>
+      <w:pPr>
+        <w:ind w:left="4320" w:hanging="180"/>
+      </w:pPr>
+    </w:lvl>
+    <w:lvl w:ilvl="6" w:tplc="0409000F" w:tentative="1">
+      <w:start w:val="1"/>
+      <w:numFmt w:val="decimal"/>
+      <w:lvlText w:val="%7."/>
+      <w:lvlJc w:val="left"/>
+      <w:pPr>
+        <w:ind w:left="5040" w:hanging="360"/>
+      </w:pPr>
+    </w:lvl>
+    <w:lvl w:ilvl="7" w:tplc="04090019" w:tentative="1">
+      <w:start w:val="1"/>
+      <w:numFmt w:val="lowerLetter"/>
+      <w:lvlText w:val="%8."/>
+      <w:lvlJc w:val="left"/>
+      <w:pPr>
+        <w:ind w:left="5760" w:hanging="360"/>
+      </w:pPr>
+    </w:lvl>
+    <w:lvl w:ilvl="8" w:tplc="0409001B" w:tentative="1">
+      <w:start w:val="1"/>
+      <w:numFmt w:val="lowerRoman"/>
+      <w:lvlText w:val="%9."/>
+      <w:lvlJc w:val="right"/>
+      <w:pPr>
+        <w:ind w:left="6480" w:hanging="180"/>
+      </w:pPr>
+    </w:lvl>
+  </w:abstractNum>
+  <w:abstractNum w:abstractNumId="17" w15:restartNumberingAfterBreak="0">
+    <w:nsid w:val="79FD38C3"/>
+    <w:multiLevelType w:val="hybridMultilevel"/>
+    <w:tmpl w:val="CC846B92"/>
+    <w:lvl w:ilvl="0" w:tplc="3294E1B8">
+      <w:start w:val="1"/>
+      <w:numFmt w:val="lowerLetter"/>
+      <w:lvlText w:val="%1)"/>
+      <w:lvlJc w:val="left"/>
+      <w:pPr>
+        <w:ind w:left="2610" w:hanging="360"/>
+      </w:pPr>
+      <w:rPr>
+        <w:rFonts w:ascii="Verdana" w:eastAsiaTheme="minorHAnsi" w:hAnsi="Verdana" w:cstheme="minorBidi"/>
+        <w:b/>
+        <w:bCs/>
+      </w:rPr>
+    </w:lvl>
+    <w:lvl w:ilvl="1" w:tplc="04090019">
+      <w:start w:val="1"/>
+      <w:numFmt w:val="lowerLetter"/>
+      <w:lvlText w:val="%2."/>
+      <w:lvlJc w:val="left"/>
+      <w:pPr>
+        <w:ind w:left="3330" w:hanging="360"/>
+      </w:pPr>
+    </w:lvl>
+    <w:lvl w:ilvl="2" w:tplc="0409001B" w:tentative="1">
+      <w:start w:val="1"/>
+      <w:numFmt w:val="lowerRoman"/>
+      <w:lvlText w:val="%3."/>
+      <w:lvlJc w:val="right"/>
+      <w:pPr>
+        <w:ind w:left="4050" w:hanging="180"/>
+      </w:pPr>
+    </w:lvl>
+    <w:lvl w:ilvl="3" w:tplc="0409000F" w:tentative="1">
+      <w:start w:val="1"/>
+      <w:numFmt w:val="decimal"/>
+      <w:lvlText w:val="%4."/>
+      <w:lvlJc w:val="left"/>
+      <w:pPr>
+        <w:ind w:left="4770" w:hanging="360"/>
+      </w:pPr>
+    </w:lvl>
+    <w:lvl w:ilvl="4" w:tplc="04090019" w:tentative="1">
+      <w:start w:val="1"/>
+      <w:numFmt w:val="lowerLetter"/>
+      <w:lvlText w:val="%5."/>
+      <w:lvlJc w:val="left"/>
+      <w:pPr>
+        <w:ind w:left="5490" w:hanging="360"/>
+      </w:pPr>
+    </w:lvl>
+    <w:lvl w:ilvl="5" w:tplc="0409001B" w:tentative="1">
+      <w:start w:val="1"/>
+      <w:numFmt w:val="lowerRoman"/>
+      <w:lvlText w:val="%6."/>
+      <w:lvlJc w:val="right"/>
+      <w:pPr>
+        <w:ind w:left="6210" w:hanging="180"/>
+      </w:pPr>
+    </w:lvl>
+    <w:lvl w:ilvl="6" w:tplc="0409000F" w:tentative="1">
+      <w:start w:val="1"/>
+      <w:numFmt w:val="decimal"/>
+      <w:lvlText w:val="%7."/>
+      <w:lvlJc w:val="left"/>
+      <w:pPr>
+        <w:ind w:left="6930" w:hanging="360"/>
+      </w:pPr>
+    </w:lvl>
+    <w:lvl w:ilvl="7" w:tplc="04090019" w:tentative="1">
+      <w:start w:val="1"/>
+      <w:numFmt w:val="lowerLetter"/>
+      <w:lvlText w:val="%8."/>
+      <w:lvlJc w:val="left"/>
+      <w:pPr>
+        <w:ind w:left="7650" w:hanging="360"/>
+      </w:pPr>
+    </w:lvl>
+    <w:lvl w:ilvl="8" w:tplc="0409001B" w:tentative="1">
+      <w:start w:val="1"/>
+      <w:numFmt w:val="lowerRoman"/>
+      <w:lvlText w:val="%9."/>
+      <w:lvlJc w:val="right"/>
+      <w:pPr>
+        <w:ind w:left="8370" w:hanging="180"/>
+      </w:pPr>
+    </w:lvl>
+  </w:abstractNum>
   <w:num w:numId="1" w16cid:durableId="210383156">
-    <w:abstractNumId w:val="1"/>
+    <w:abstractNumId w:val="3"/>
   </w:num>
   <w:num w:numId="2" w16cid:durableId="557783067">
     <w:abstractNumId w:val="0"/>
   </w:num>
   <w:num w:numId="3" w16cid:durableId="822739866">
+    <w:abstractNumId w:val="5"/>
+  </w:num>
+  <w:num w:numId="4" w16cid:durableId="2040542914">
+    <w:abstractNumId w:val="6"/>
+  </w:num>
+  <w:num w:numId="5" w16cid:durableId="543101256">
+    <w:abstractNumId w:val="15"/>
+  </w:num>
+  <w:num w:numId="6" w16cid:durableId="143200020">
+    <w:abstractNumId w:val="7"/>
+  </w:num>
+  <w:num w:numId="7" w16cid:durableId="306979987">
+    <w:abstractNumId w:val="17"/>
+  </w:num>
+  <w:num w:numId="8" w16cid:durableId="1965885556">
+    <w:abstractNumId w:val="16"/>
+  </w:num>
+  <w:num w:numId="9" w16cid:durableId="543443642">
+    <w:abstractNumId w:val="1"/>
+  </w:num>
+  <w:num w:numId="10" w16cid:durableId="146436752">
+    <w:abstractNumId w:val="13"/>
+  </w:num>
+  <w:num w:numId="11" w16cid:durableId="169755153">
+    <w:abstractNumId w:val="11"/>
+  </w:num>
+  <w:num w:numId="12" w16cid:durableId="1181046364">
+    <w:abstractNumId w:val="10"/>
+  </w:num>
+  <w:num w:numId="13" w16cid:durableId="528418460">
+    <w:abstractNumId w:val="12"/>
+  </w:num>
+  <w:num w:numId="14" w16cid:durableId="1052116664">
     <w:abstractNumId w:val="2"/>
   </w:num>
-  <w:num w:numId="4" w16cid:durableId="2040542914">
-    <w:abstractNumId w:val="3"/>
+  <w:num w:numId="15" w16cid:durableId="724139410">
+    <w:abstractNumId w:val="8"/>
   </w:num>
-  <w:num w:numId="5" w16cid:durableId="543101256">
-    <w:abstractNumId w:val="5"/>
+  <w:num w:numId="16" w16cid:durableId="576595997">
+    <w:abstractNumId w:val="9"/>
   </w:num>
-  <w:num w:numId="6" w16cid:durableId="143200020">
+  <w:num w:numId="17" w16cid:durableId="493033011">
     <w:abstractNumId w:val="4"/>
+  </w:num>
+  <w:num w:numId="18" w16cid:durableId="255094431">
+    <w:abstractNumId w:val="14"/>
   </w:num>
 </w:numbering>
 </file>

</xml_diff>